<commit_message>
Aun no termino la tarea 2
</commit_message>
<xml_diff>
--- a/Primer parcial/Tareas/Tarea 2 EditText/Tarea 2.docx
+++ b/Primer parcial/Tareas/Tarea 2 EditText/Tarea 2.docx
@@ -264,7 +264,6 @@
           <w:szCs w:val="32"/>
         </w:rPr>
       </w:pPr>
-      <w:proofErr w:type="spellStart"/>
       <w:r>
         <w:rPr>
           <w:rFonts w:ascii="Times New Roman" w:eastAsia="Times New Roman" w:hAnsi="Times New Roman" w:cs="Times New Roman"/>
@@ -273,7 +272,6 @@
         </w:rPr>
         <w:t>EditText</w:t>
       </w:r>
-      <w:proofErr w:type="spellEnd"/>
     </w:p>
     <w:p>
       <w:pPr>
@@ -373,18 +371,8 @@
           <w:szCs w:val="24"/>
         </w:rPr>
         <w:lastRenderedPageBreak/>
-        <w:t xml:space="preserve">La clase </w:t>
-      </w:r>
-      <w:proofErr w:type="spellStart"/>
-      <w:r>
-        <w:rPr>
-          <w:rFonts w:ascii="Arial" w:eastAsia="Arial" w:hAnsi="Arial" w:cs="Arial"/>
-          <w:sz w:val="24"/>
-          <w:szCs w:val="24"/>
-        </w:rPr>
-        <w:t>EditText</w:t>
-      </w:r>
-      <w:proofErr w:type="spellEnd"/>
+        <w:t>La clase EditText</w:t>
+      </w:r>
     </w:p>
     <w:p>
       <w:pPr>
@@ -544,25 +532,7 @@
           <w:szCs w:val="24"/>
         </w:rPr>
         <w:lastRenderedPageBreak/>
-        <w:t xml:space="preserve">Obtener el texto del </w:t>
-      </w:r>
-      <w:proofErr w:type="spellStart"/>
-      <w:r>
-        <w:rPr>
-          <w:rFonts w:ascii="Arial" w:eastAsia="Arial" w:hAnsi="Arial" w:cs="Arial"/>
-          <w:sz w:val="24"/>
-          <w:szCs w:val="24"/>
-        </w:rPr>
-        <w:t>EditText</w:t>
-      </w:r>
-      <w:proofErr w:type="spellEnd"/>
-      <w:r>
-        <w:rPr>
-          <w:rFonts w:ascii="Arial" w:eastAsia="Arial" w:hAnsi="Arial" w:cs="Arial"/>
-          <w:sz w:val="24"/>
-          <w:szCs w:val="24"/>
-        </w:rPr>
-        <w:t>.</w:t>
+        <w:t>Obtener el texto del EditText.</w:t>
       </w:r>
     </w:p>
     <w:p>
@@ -690,7 +660,6 @@
           <w:lang w:val="en-US"/>
         </w:rPr>
       </w:pPr>
-      <w:proofErr w:type="spellStart"/>
       <w:r>
         <w:rPr>
           <w:rFonts w:ascii="Arial" w:eastAsia="Arial" w:hAnsi="Arial" w:cs="Arial"/>
@@ -699,164 +668,82 @@
           <w:lang w:val="en-US"/>
         </w:rPr>
         <w:lastRenderedPageBreak/>
-        <w:t>Tipos</w:t>
-      </w:r>
-      <w:proofErr w:type="spellEnd"/>
-      <w:r>
-        <w:rPr>
-          <w:rFonts w:ascii="Arial" w:eastAsia="Arial" w:hAnsi="Arial" w:cs="Arial"/>
-          <w:sz w:val="24"/>
-          <w:szCs w:val="24"/>
-          <w:lang w:val="en-US"/>
-        </w:rPr>
-        <w:t xml:space="preserve"> de entrada </w:t>
-      </w:r>
-      <w:proofErr w:type="spellStart"/>
-      <w:r>
-        <w:rPr>
-          <w:rFonts w:ascii="Arial" w:eastAsia="Arial" w:hAnsi="Arial" w:cs="Arial"/>
-          <w:sz w:val="24"/>
-          <w:szCs w:val="24"/>
-          <w:lang w:val="en-US"/>
-        </w:rPr>
-        <w:t>en</w:t>
-      </w:r>
-      <w:proofErr w:type="spellEnd"/>
-      <w:r>
-        <w:rPr>
-          <w:rFonts w:ascii="Arial" w:eastAsia="Arial" w:hAnsi="Arial" w:cs="Arial"/>
-          <w:sz w:val="24"/>
-          <w:szCs w:val="24"/>
-          <w:lang w:val="en-US"/>
-        </w:rPr>
-        <w:t xml:space="preserve"> </w:t>
-      </w:r>
-      <w:proofErr w:type="spellStart"/>
-      <w:r>
-        <w:rPr>
-          <w:rFonts w:ascii="Arial" w:eastAsia="Arial" w:hAnsi="Arial" w:cs="Arial"/>
-          <w:sz w:val="24"/>
-          <w:szCs w:val="24"/>
-          <w:lang w:val="en-US"/>
-        </w:rPr>
-        <w:t>EditText</w:t>
-      </w:r>
-      <w:proofErr w:type="spellEnd"/>
-    </w:p>
-    <w:p>
-      <w:pPr>
-        <w:rPr>
-          <w:rFonts w:ascii="Arial" w:eastAsia="Arial" w:hAnsi="Arial" w:cs="Arial"/>
-          <w:sz w:val="24"/>
-          <w:szCs w:val="24"/>
-          <w:lang w:val="en-US"/>
-        </w:rPr>
-      </w:pPr>
-      <w:proofErr w:type="spellStart"/>
-      <w:r>
-        <w:rPr>
-          <w:rFonts w:ascii="Arial" w:eastAsia="Arial" w:hAnsi="Arial" w:cs="Arial"/>
-          <w:sz w:val="24"/>
-          <w:szCs w:val="24"/>
-          <w:lang w:val="en-US"/>
-        </w:rPr>
-        <w:t>InputType</w:t>
-      </w:r>
-      <w:proofErr w:type="spellEnd"/>
-      <w:r>
-        <w:rPr>
-          <w:rFonts w:ascii="Arial" w:eastAsia="Arial" w:hAnsi="Arial" w:cs="Arial"/>
-          <w:sz w:val="24"/>
-          <w:szCs w:val="24"/>
-          <w:lang w:val="en-US"/>
-        </w:rPr>
-        <w:t xml:space="preserve"> Text</w:t>
-      </w:r>
-      <w:r>
-        <w:rPr>
-          <w:rFonts w:ascii="Arial" w:eastAsia="Arial" w:hAnsi="Arial" w:cs="Arial"/>
-          <w:sz w:val="24"/>
-          <w:szCs w:val="24"/>
-          <w:lang w:val="en-US"/>
-        </w:rPr>
-        <w:tab/>
-      </w:r>
-      <w:r>
-        <w:rPr>
-          <w:rFonts w:ascii="Arial" w:eastAsia="Arial" w:hAnsi="Arial" w:cs="Arial"/>
-          <w:sz w:val="24"/>
-          <w:szCs w:val="24"/>
-          <w:lang w:val="en-US"/>
-        </w:rPr>
-        <w:tab/>
-      </w:r>
-      <w:r>
-        <w:rPr>
-          <w:rFonts w:ascii="Arial" w:eastAsia="Arial" w:hAnsi="Arial" w:cs="Arial"/>
-          <w:sz w:val="24"/>
-          <w:szCs w:val="24"/>
-          <w:lang w:val="en-US"/>
-        </w:rPr>
-        <w:tab/>
-      </w:r>
-      <w:r>
-        <w:rPr>
-          <w:rFonts w:ascii="Arial" w:eastAsia="Arial" w:hAnsi="Arial" w:cs="Arial"/>
-          <w:sz w:val="24"/>
-          <w:szCs w:val="24"/>
-          <w:lang w:val="en-US"/>
-        </w:rPr>
-        <w:tab/>
-      </w:r>
-      <w:r>
-        <w:rPr>
-          <w:rFonts w:ascii="Arial" w:eastAsia="Arial" w:hAnsi="Arial" w:cs="Arial"/>
-          <w:sz w:val="24"/>
-          <w:szCs w:val="24"/>
-          <w:lang w:val="en-US"/>
-        </w:rPr>
-        <w:tab/>
-      </w:r>
-      <w:r>
-        <w:rPr>
-          <w:rFonts w:ascii="Arial" w:eastAsia="Arial" w:hAnsi="Arial" w:cs="Arial"/>
-          <w:sz w:val="24"/>
-          <w:szCs w:val="24"/>
-          <w:lang w:val="en-US"/>
-        </w:rPr>
-        <w:tab/>
-      </w:r>
-      <w:proofErr w:type="spellStart"/>
-      <w:r>
-        <w:rPr>
-          <w:rFonts w:ascii="Arial" w:eastAsia="Arial" w:hAnsi="Arial" w:cs="Arial"/>
-          <w:sz w:val="24"/>
-          <w:szCs w:val="24"/>
-          <w:lang w:val="en-US"/>
-        </w:rPr>
-        <w:t>InputType</w:t>
-      </w:r>
-      <w:proofErr w:type="spellEnd"/>
-      <w:r>
-        <w:rPr>
-          <w:rFonts w:ascii="Arial" w:eastAsia="Arial" w:hAnsi="Arial" w:cs="Arial"/>
-          <w:sz w:val="24"/>
-          <w:szCs w:val="24"/>
-          <w:lang w:val="en-US"/>
-        </w:rPr>
-        <w:t xml:space="preserve"> </w:t>
-      </w:r>
-      <w:proofErr w:type="spellStart"/>
-      <w:r>
-        <w:rPr>
-          <w:rFonts w:ascii="Arial" w:eastAsia="Arial" w:hAnsi="Arial" w:cs="Arial"/>
-          <w:sz w:val="24"/>
-          <w:szCs w:val="24"/>
-          <w:lang w:val="en-US"/>
-        </w:rPr>
-        <w:t>textPersonName</w:t>
-      </w:r>
-      <w:proofErr w:type="spellEnd"/>
+        <w:t>Tipos de entrada en EditText</w:t>
+      </w:r>
+    </w:p>
+    <w:p>
+      <w:pPr>
+        <w:rPr>
+          <w:rFonts w:ascii="Arial" w:eastAsia="Arial" w:hAnsi="Arial" w:cs="Arial"/>
+          <w:sz w:val="24"/>
+          <w:szCs w:val="24"/>
+          <w:lang w:val="en-US"/>
+        </w:rPr>
+      </w:pPr>
+      <w:r>
+        <w:rPr>
+          <w:rFonts w:ascii="Arial" w:eastAsia="Arial" w:hAnsi="Arial" w:cs="Arial"/>
+          <w:sz w:val="24"/>
+          <w:szCs w:val="24"/>
+          <w:lang w:val="en-US"/>
+        </w:rPr>
+        <w:t>InputType Text</w:t>
+      </w:r>
+      <w:r>
+        <w:rPr>
+          <w:rFonts w:ascii="Arial" w:eastAsia="Arial" w:hAnsi="Arial" w:cs="Arial"/>
+          <w:sz w:val="24"/>
+          <w:szCs w:val="24"/>
+          <w:lang w:val="en-US"/>
+        </w:rPr>
+        <w:tab/>
+      </w:r>
+      <w:r>
+        <w:rPr>
+          <w:rFonts w:ascii="Arial" w:eastAsia="Arial" w:hAnsi="Arial" w:cs="Arial"/>
+          <w:sz w:val="24"/>
+          <w:szCs w:val="24"/>
+          <w:lang w:val="en-US"/>
+        </w:rPr>
+        <w:tab/>
+      </w:r>
+      <w:r>
+        <w:rPr>
+          <w:rFonts w:ascii="Arial" w:eastAsia="Arial" w:hAnsi="Arial" w:cs="Arial"/>
+          <w:sz w:val="24"/>
+          <w:szCs w:val="24"/>
+          <w:lang w:val="en-US"/>
+        </w:rPr>
+        <w:tab/>
+      </w:r>
+      <w:r>
+        <w:rPr>
+          <w:rFonts w:ascii="Arial" w:eastAsia="Arial" w:hAnsi="Arial" w:cs="Arial"/>
+          <w:sz w:val="24"/>
+          <w:szCs w:val="24"/>
+          <w:lang w:val="en-US"/>
+        </w:rPr>
+        <w:tab/>
+      </w:r>
+      <w:r>
+        <w:rPr>
+          <w:rFonts w:ascii="Arial" w:eastAsia="Arial" w:hAnsi="Arial" w:cs="Arial"/>
+          <w:sz w:val="24"/>
+          <w:szCs w:val="24"/>
+          <w:lang w:val="en-US"/>
+        </w:rPr>
+        <w:tab/>
+      </w:r>
+      <w:r>
+        <w:rPr>
+          <w:rFonts w:ascii="Arial" w:eastAsia="Arial" w:hAnsi="Arial" w:cs="Arial"/>
+          <w:sz w:val="24"/>
+          <w:szCs w:val="24"/>
+          <w:lang w:val="en-US"/>
+        </w:rPr>
+        <w:tab/>
+        <w:t>InputType textPersonName</w:t>
+      </w:r>
     </w:p>
     <w:p>
       <w:pPr>
@@ -1020,113 +907,61 @@
           <w:lang w:val="en-US"/>
         </w:rPr>
       </w:pPr>
-      <w:proofErr w:type="spellStart"/>
-      <w:r>
-        <w:rPr>
-          <w:rFonts w:ascii="Arial" w:eastAsia="Arial" w:hAnsi="Arial" w:cs="Arial"/>
-          <w:sz w:val="24"/>
-          <w:szCs w:val="24"/>
-          <w:lang w:val="en-US"/>
-        </w:rPr>
-        <w:t>InputType</w:t>
-      </w:r>
-      <w:proofErr w:type="spellEnd"/>
-      <w:r>
-        <w:rPr>
-          <w:rFonts w:ascii="Arial" w:eastAsia="Arial" w:hAnsi="Arial" w:cs="Arial"/>
-          <w:sz w:val="24"/>
-          <w:szCs w:val="24"/>
-          <w:lang w:val="en-US"/>
-        </w:rPr>
-        <w:t xml:space="preserve"> </w:t>
-      </w:r>
-      <w:proofErr w:type="spellStart"/>
-      <w:r>
-        <w:rPr>
-          <w:rFonts w:ascii="Arial" w:eastAsia="Arial" w:hAnsi="Arial" w:cs="Arial"/>
-          <w:sz w:val="24"/>
-          <w:szCs w:val="24"/>
-          <w:lang w:val="en-US"/>
-        </w:rPr>
-        <w:t>textPassword</w:t>
-      </w:r>
-      <w:proofErr w:type="spellEnd"/>
-      <w:r>
-        <w:rPr>
-          <w:rFonts w:ascii="Arial" w:eastAsia="Arial" w:hAnsi="Arial" w:cs="Arial"/>
-          <w:sz w:val="24"/>
-          <w:szCs w:val="24"/>
-          <w:lang w:val="en-US"/>
-        </w:rPr>
-        <w:tab/>
-      </w:r>
-      <w:r>
-        <w:rPr>
-          <w:rFonts w:ascii="Arial" w:eastAsia="Arial" w:hAnsi="Arial" w:cs="Arial"/>
-          <w:sz w:val="24"/>
-          <w:szCs w:val="24"/>
-          <w:lang w:val="en-US"/>
-        </w:rPr>
-        <w:tab/>
-      </w:r>
-      <w:r>
-        <w:rPr>
-          <w:rFonts w:ascii="Arial" w:eastAsia="Arial" w:hAnsi="Arial" w:cs="Arial"/>
-          <w:sz w:val="24"/>
-          <w:szCs w:val="24"/>
-          <w:lang w:val="en-US"/>
-        </w:rPr>
-        <w:tab/>
-      </w:r>
-      <w:r>
-        <w:rPr>
-          <w:rFonts w:ascii="Arial" w:eastAsia="Arial" w:hAnsi="Arial" w:cs="Arial"/>
-          <w:sz w:val="24"/>
-          <w:szCs w:val="24"/>
-          <w:lang w:val="en-US"/>
-        </w:rPr>
-        <w:tab/>
-      </w:r>
-      <w:r>
-        <w:rPr>
-          <w:rFonts w:ascii="Arial" w:eastAsia="Arial" w:hAnsi="Arial" w:cs="Arial"/>
-          <w:sz w:val="24"/>
-          <w:szCs w:val="24"/>
-          <w:lang w:val="en-US"/>
-        </w:rPr>
-        <w:tab/>
-      </w:r>
-      <w:proofErr w:type="spellStart"/>
-      <w:r>
-        <w:rPr>
-          <w:rFonts w:ascii="Arial" w:eastAsia="Arial" w:hAnsi="Arial" w:cs="Arial"/>
-          <w:sz w:val="24"/>
-          <w:szCs w:val="24"/>
-          <w:lang w:val="en-US"/>
-        </w:rPr>
-        <w:t>InputType</w:t>
-      </w:r>
-      <w:proofErr w:type="spellEnd"/>
-      <w:r>
-        <w:rPr>
-          <w:rFonts w:ascii="Arial" w:eastAsia="Arial" w:hAnsi="Arial" w:cs="Arial"/>
-          <w:sz w:val="24"/>
-          <w:szCs w:val="24"/>
-          <w:lang w:val="en-US"/>
-        </w:rPr>
-        <w:t xml:space="preserve"> </w:t>
-      </w:r>
-      <w:proofErr w:type="spellStart"/>
-      <w:r>
-        <w:rPr>
-          <w:rFonts w:ascii="Arial" w:eastAsia="Arial" w:hAnsi="Arial" w:cs="Arial"/>
-          <w:sz w:val="24"/>
-          <w:szCs w:val="24"/>
-          <w:lang w:val="en-US"/>
-        </w:rPr>
-        <w:t>numberPassword</w:t>
-      </w:r>
-      <w:proofErr w:type="spellEnd"/>
+      <w:r>
+        <w:rPr>
+          <w:rFonts w:ascii="Arial" w:eastAsia="Arial" w:hAnsi="Arial" w:cs="Arial"/>
+          <w:sz w:val="24"/>
+          <w:szCs w:val="24"/>
+          <w:lang w:val="en-US"/>
+        </w:rPr>
+        <w:t>InputType textPassword</w:t>
+      </w:r>
+      <w:r>
+        <w:rPr>
+          <w:rFonts w:ascii="Arial" w:eastAsia="Arial" w:hAnsi="Arial" w:cs="Arial"/>
+          <w:sz w:val="24"/>
+          <w:szCs w:val="24"/>
+          <w:lang w:val="en-US"/>
+        </w:rPr>
+        <w:tab/>
+      </w:r>
+      <w:r>
+        <w:rPr>
+          <w:rFonts w:ascii="Arial" w:eastAsia="Arial" w:hAnsi="Arial" w:cs="Arial"/>
+          <w:sz w:val="24"/>
+          <w:szCs w:val="24"/>
+          <w:lang w:val="en-US"/>
+        </w:rPr>
+        <w:tab/>
+      </w:r>
+      <w:r>
+        <w:rPr>
+          <w:rFonts w:ascii="Arial" w:eastAsia="Arial" w:hAnsi="Arial" w:cs="Arial"/>
+          <w:sz w:val="24"/>
+          <w:szCs w:val="24"/>
+          <w:lang w:val="en-US"/>
+        </w:rPr>
+        <w:tab/>
+      </w:r>
+      <w:r>
+        <w:rPr>
+          <w:rFonts w:ascii="Arial" w:eastAsia="Arial" w:hAnsi="Arial" w:cs="Arial"/>
+          <w:sz w:val="24"/>
+          <w:szCs w:val="24"/>
+          <w:lang w:val="en-US"/>
+        </w:rPr>
+        <w:tab/>
+      </w:r>
+      <w:r>
+        <w:rPr>
+          <w:rFonts w:ascii="Arial" w:eastAsia="Arial" w:hAnsi="Arial" w:cs="Arial"/>
+          <w:sz w:val="24"/>
+          <w:szCs w:val="24"/>
+          <w:lang w:val="en-US"/>
+        </w:rPr>
+        <w:tab/>
+        <w:t>InputType numberPassword</w:t>
+      </w:r>
     </w:p>
     <w:p>
       <w:pPr>
@@ -1290,7 +1125,6 @@
           <w:lang w:val="en-US"/>
         </w:rPr>
       </w:pPr>
-      <w:proofErr w:type="spellStart"/>
       <w:r>
         <w:rPr>
           <w:rFonts w:ascii="Arial" w:eastAsia="Arial" w:hAnsi="Arial" w:cs="Arial"/>
@@ -1299,84 +1133,44 @@
           <w:lang w:val="en-US"/>
         </w:rPr>
         <w:lastRenderedPageBreak/>
-        <w:t>InputType</w:t>
-      </w:r>
-      <w:proofErr w:type="spellEnd"/>
-      <w:r>
-        <w:rPr>
-          <w:rFonts w:ascii="Arial" w:eastAsia="Arial" w:hAnsi="Arial" w:cs="Arial"/>
-          <w:sz w:val="24"/>
-          <w:szCs w:val="24"/>
-          <w:lang w:val="en-US"/>
-        </w:rPr>
-        <w:t xml:space="preserve"> </w:t>
-      </w:r>
-      <w:proofErr w:type="spellStart"/>
-      <w:r>
-        <w:rPr>
-          <w:rFonts w:ascii="Arial" w:eastAsia="Arial" w:hAnsi="Arial" w:cs="Arial"/>
-          <w:sz w:val="24"/>
-          <w:szCs w:val="24"/>
-          <w:lang w:val="en-US"/>
-        </w:rPr>
-        <w:t>textEmailAddress</w:t>
-      </w:r>
-      <w:proofErr w:type="spellEnd"/>
-      <w:r>
-        <w:rPr>
-          <w:rFonts w:ascii="Arial" w:eastAsia="Arial" w:hAnsi="Arial" w:cs="Arial"/>
-          <w:sz w:val="24"/>
-          <w:szCs w:val="24"/>
-          <w:lang w:val="en-US"/>
-        </w:rPr>
-        <w:tab/>
-      </w:r>
-      <w:r>
-        <w:rPr>
-          <w:rFonts w:ascii="Arial" w:eastAsia="Arial" w:hAnsi="Arial" w:cs="Arial"/>
-          <w:sz w:val="24"/>
-          <w:szCs w:val="24"/>
-          <w:lang w:val="en-US"/>
-        </w:rPr>
-        <w:tab/>
-      </w:r>
-      <w:r>
-        <w:rPr>
-          <w:rFonts w:ascii="Arial" w:eastAsia="Arial" w:hAnsi="Arial" w:cs="Arial"/>
-          <w:sz w:val="24"/>
-          <w:szCs w:val="24"/>
-          <w:lang w:val="en-US"/>
-        </w:rPr>
-        <w:tab/>
-      </w:r>
-      <w:r>
-        <w:rPr>
-          <w:rFonts w:ascii="Arial" w:eastAsia="Arial" w:hAnsi="Arial" w:cs="Arial"/>
-          <w:sz w:val="24"/>
-          <w:szCs w:val="24"/>
-          <w:lang w:val="en-US"/>
-        </w:rPr>
-        <w:tab/>
-      </w:r>
-      <w:proofErr w:type="spellStart"/>
-      <w:r>
-        <w:rPr>
-          <w:rFonts w:ascii="Arial" w:eastAsia="Arial" w:hAnsi="Arial" w:cs="Arial"/>
-          <w:sz w:val="24"/>
-          <w:szCs w:val="24"/>
-          <w:lang w:val="en-US"/>
-        </w:rPr>
-        <w:t>InputType</w:t>
-      </w:r>
-      <w:proofErr w:type="spellEnd"/>
-      <w:r>
-        <w:rPr>
-          <w:rFonts w:ascii="Arial" w:eastAsia="Arial" w:hAnsi="Arial" w:cs="Arial"/>
-          <w:sz w:val="24"/>
-          <w:szCs w:val="24"/>
-          <w:lang w:val="en-US"/>
-        </w:rPr>
-        <w:t xml:space="preserve"> phone</w:t>
+        <w:t>InputType textEmailAddress</w:t>
+      </w:r>
+      <w:r>
+        <w:rPr>
+          <w:rFonts w:ascii="Arial" w:eastAsia="Arial" w:hAnsi="Arial" w:cs="Arial"/>
+          <w:sz w:val="24"/>
+          <w:szCs w:val="24"/>
+          <w:lang w:val="en-US"/>
+        </w:rPr>
+        <w:tab/>
+      </w:r>
+      <w:r>
+        <w:rPr>
+          <w:rFonts w:ascii="Arial" w:eastAsia="Arial" w:hAnsi="Arial" w:cs="Arial"/>
+          <w:sz w:val="24"/>
+          <w:szCs w:val="24"/>
+          <w:lang w:val="en-US"/>
+        </w:rPr>
+        <w:tab/>
+      </w:r>
+      <w:r>
+        <w:rPr>
+          <w:rFonts w:ascii="Arial" w:eastAsia="Arial" w:hAnsi="Arial" w:cs="Arial"/>
+          <w:sz w:val="24"/>
+          <w:szCs w:val="24"/>
+          <w:lang w:val="en-US"/>
+        </w:rPr>
+        <w:tab/>
+      </w:r>
+      <w:r>
+        <w:rPr>
+          <w:rFonts w:ascii="Arial" w:eastAsia="Arial" w:hAnsi="Arial" w:cs="Arial"/>
+          <w:sz w:val="24"/>
+          <w:szCs w:val="24"/>
+          <w:lang w:val="en-US"/>
+        </w:rPr>
+        <w:tab/>
+        <w:t>InputType phone</w:t>
       </w:r>
     </w:p>
     <w:p>
@@ -1544,104 +1338,52 @@
           <w:lang w:val="en-US"/>
         </w:rPr>
       </w:pPr>
-      <w:proofErr w:type="spellStart"/>
-      <w:r>
-        <w:rPr>
-          <w:rFonts w:ascii="Arial" w:eastAsia="Arial" w:hAnsi="Arial" w:cs="Arial"/>
-          <w:sz w:val="24"/>
-          <w:szCs w:val="24"/>
-          <w:lang w:val="en-US"/>
-        </w:rPr>
-        <w:t>InputType</w:t>
-      </w:r>
-      <w:proofErr w:type="spellEnd"/>
-      <w:r>
-        <w:rPr>
-          <w:rFonts w:ascii="Arial" w:eastAsia="Arial" w:hAnsi="Arial" w:cs="Arial"/>
-          <w:sz w:val="24"/>
-          <w:szCs w:val="24"/>
-          <w:lang w:val="en-US"/>
-        </w:rPr>
-        <w:t xml:space="preserve"> </w:t>
-      </w:r>
-      <w:proofErr w:type="spellStart"/>
-      <w:r>
-        <w:rPr>
-          <w:rFonts w:ascii="Arial" w:eastAsia="Arial" w:hAnsi="Arial" w:cs="Arial"/>
-          <w:sz w:val="24"/>
-          <w:szCs w:val="24"/>
-          <w:lang w:val="en-US"/>
-        </w:rPr>
-        <w:t>textPostalAddress</w:t>
-      </w:r>
-      <w:proofErr w:type="spellEnd"/>
-      <w:r>
-        <w:rPr>
-          <w:rFonts w:ascii="Arial" w:eastAsia="Arial" w:hAnsi="Arial" w:cs="Arial"/>
-          <w:sz w:val="24"/>
-          <w:szCs w:val="24"/>
-          <w:lang w:val="en-US"/>
-        </w:rPr>
-        <w:tab/>
-      </w:r>
-      <w:r>
-        <w:rPr>
-          <w:rFonts w:ascii="Arial" w:eastAsia="Arial" w:hAnsi="Arial" w:cs="Arial"/>
-          <w:sz w:val="24"/>
-          <w:szCs w:val="24"/>
-          <w:lang w:val="en-US"/>
-        </w:rPr>
-        <w:tab/>
-      </w:r>
-      <w:r>
-        <w:rPr>
-          <w:rFonts w:ascii="Arial" w:eastAsia="Arial" w:hAnsi="Arial" w:cs="Arial"/>
-          <w:sz w:val="24"/>
-          <w:szCs w:val="24"/>
-          <w:lang w:val="en-US"/>
-        </w:rPr>
-        <w:tab/>
-      </w:r>
-      <w:r>
-        <w:rPr>
-          <w:rFonts w:ascii="Arial" w:eastAsia="Arial" w:hAnsi="Arial" w:cs="Arial"/>
-          <w:sz w:val="24"/>
-          <w:szCs w:val="24"/>
-          <w:lang w:val="en-US"/>
-        </w:rPr>
-        <w:tab/>
-      </w:r>
-      <w:proofErr w:type="spellStart"/>
-      <w:r>
-        <w:rPr>
-          <w:rFonts w:ascii="Arial" w:eastAsia="Arial" w:hAnsi="Arial" w:cs="Arial"/>
-          <w:sz w:val="24"/>
-          <w:szCs w:val="24"/>
-          <w:lang w:val="en-US"/>
-        </w:rPr>
-        <w:t>InputType</w:t>
-      </w:r>
-      <w:proofErr w:type="spellEnd"/>
-      <w:r>
-        <w:rPr>
-          <w:rFonts w:ascii="Arial" w:eastAsia="Arial" w:hAnsi="Arial" w:cs="Arial"/>
-          <w:sz w:val="24"/>
-          <w:szCs w:val="24"/>
-          <w:lang w:val="en-US"/>
-        </w:rPr>
-        <w:t xml:space="preserve"> </w:t>
-      </w:r>
-      <w:proofErr w:type="spellStart"/>
-      <w:r>
-        <w:rPr>
-          <w:rFonts w:ascii="Arial" w:eastAsia="Arial" w:hAnsi="Arial" w:cs="Arial"/>
-          <w:sz w:val="24"/>
-          <w:szCs w:val="24"/>
-          <w:lang w:val="en-US"/>
-        </w:rPr>
-        <w:t>textMultiLine</w:t>
-      </w:r>
-      <w:proofErr w:type="spellEnd"/>
+      <w:r>
+        <w:rPr>
+          <w:rFonts w:ascii="Arial" w:eastAsia="Arial" w:hAnsi="Arial" w:cs="Arial"/>
+          <w:sz w:val="24"/>
+          <w:szCs w:val="24"/>
+          <w:lang w:val="en-US"/>
+        </w:rPr>
+        <w:t>InputType textPostalAddress</w:t>
+      </w:r>
+      <w:r>
+        <w:rPr>
+          <w:rFonts w:ascii="Arial" w:eastAsia="Arial" w:hAnsi="Arial" w:cs="Arial"/>
+          <w:sz w:val="24"/>
+          <w:szCs w:val="24"/>
+          <w:lang w:val="en-US"/>
+        </w:rPr>
+        <w:tab/>
+      </w:r>
+      <w:r>
+        <w:rPr>
+          <w:rFonts w:ascii="Arial" w:eastAsia="Arial" w:hAnsi="Arial" w:cs="Arial"/>
+          <w:sz w:val="24"/>
+          <w:szCs w:val="24"/>
+          <w:lang w:val="en-US"/>
+        </w:rPr>
+        <w:tab/>
+      </w:r>
+      <w:r>
+        <w:rPr>
+          <w:rFonts w:ascii="Arial" w:eastAsia="Arial" w:hAnsi="Arial" w:cs="Arial"/>
+          <w:sz w:val="24"/>
+          <w:szCs w:val="24"/>
+          <w:lang w:val="en-US"/>
+        </w:rPr>
+        <w:tab/>
+      </w:r>
+      <w:r>
+        <w:rPr>
+          <w:rFonts w:ascii="Arial" w:eastAsia="Arial" w:hAnsi="Arial" w:cs="Arial"/>
+          <w:sz w:val="24"/>
+          <w:szCs w:val="24"/>
+          <w:lang w:val="en-US"/>
+        </w:rPr>
+        <w:tab/>
+        <w:t>InputType textMultiLine</w:t>
+      </w:r>
     </w:p>
     <w:p>
       <w:pPr>
@@ -1816,7 +1558,6 @@
           <w:lang w:val="en-US"/>
         </w:rPr>
       </w:pPr>
-      <w:proofErr w:type="spellStart"/>
       <w:r>
         <w:rPr>
           <w:rFonts w:ascii="Arial" w:eastAsia="Arial" w:hAnsi="Arial" w:cs="Arial"/>
@@ -1825,91 +1566,62 @@
           <w:lang w:val="en-US"/>
         </w:rPr>
         <w:lastRenderedPageBreak/>
-        <w:t>InputType</w:t>
-      </w:r>
-      <w:proofErr w:type="spellEnd"/>
-      <w:r>
-        <w:rPr>
-          <w:rFonts w:ascii="Arial" w:eastAsia="Arial" w:hAnsi="Arial" w:cs="Arial"/>
-          <w:sz w:val="24"/>
-          <w:szCs w:val="24"/>
-          <w:lang w:val="en-US"/>
-        </w:rPr>
-        <w:t xml:space="preserve"> time</w:t>
-      </w:r>
-      <w:r>
-        <w:rPr>
-          <w:rFonts w:ascii="Arial" w:eastAsia="Arial" w:hAnsi="Arial" w:cs="Arial"/>
-          <w:sz w:val="24"/>
-          <w:szCs w:val="24"/>
-          <w:lang w:val="en-US"/>
-        </w:rPr>
-        <w:tab/>
-      </w:r>
-      <w:r>
-        <w:rPr>
-          <w:rFonts w:ascii="Arial" w:eastAsia="Arial" w:hAnsi="Arial" w:cs="Arial"/>
-          <w:sz w:val="24"/>
-          <w:szCs w:val="24"/>
-          <w:lang w:val="en-US"/>
-        </w:rPr>
-        <w:tab/>
-      </w:r>
-      <w:r>
-        <w:rPr>
-          <w:rFonts w:ascii="Arial" w:eastAsia="Arial" w:hAnsi="Arial" w:cs="Arial"/>
-          <w:sz w:val="24"/>
-          <w:szCs w:val="24"/>
-          <w:lang w:val="en-US"/>
-        </w:rPr>
-        <w:tab/>
-      </w:r>
-      <w:r>
-        <w:rPr>
-          <w:rFonts w:ascii="Arial" w:eastAsia="Arial" w:hAnsi="Arial" w:cs="Arial"/>
-          <w:sz w:val="24"/>
-          <w:szCs w:val="24"/>
-          <w:lang w:val="en-US"/>
-        </w:rPr>
-        <w:tab/>
-      </w:r>
-      <w:r>
-        <w:rPr>
-          <w:rFonts w:ascii="Arial" w:eastAsia="Arial" w:hAnsi="Arial" w:cs="Arial"/>
-          <w:sz w:val="24"/>
-          <w:szCs w:val="24"/>
-          <w:lang w:val="en-US"/>
-        </w:rPr>
-        <w:tab/>
-      </w:r>
-      <w:r>
-        <w:rPr>
-          <w:rFonts w:ascii="Arial" w:eastAsia="Arial" w:hAnsi="Arial" w:cs="Arial"/>
-          <w:sz w:val="24"/>
-          <w:szCs w:val="24"/>
-          <w:lang w:val="en-US"/>
-        </w:rPr>
-        <w:tab/>
-      </w:r>
-      <w:proofErr w:type="spellStart"/>
-      <w:r>
-        <w:rPr>
-          <w:rFonts w:ascii="Arial" w:eastAsia="Arial" w:hAnsi="Arial" w:cs="Arial"/>
-          <w:sz w:val="24"/>
-          <w:szCs w:val="24"/>
-          <w:lang w:val="en-US"/>
-        </w:rPr>
-        <w:t>InputType</w:t>
-      </w:r>
-      <w:proofErr w:type="spellEnd"/>
-      <w:r>
-        <w:rPr>
-          <w:rFonts w:ascii="Arial" w:eastAsia="Arial" w:hAnsi="Arial" w:cs="Arial"/>
-          <w:sz w:val="24"/>
-          <w:szCs w:val="24"/>
-          <w:lang w:val="en-US"/>
-        </w:rPr>
-        <w:t xml:space="preserve"> date</w:t>
+        <w:t>InputType time</w:t>
+      </w:r>
+      <w:r>
+        <w:rPr>
+          <w:rFonts w:ascii="Arial" w:eastAsia="Arial" w:hAnsi="Arial" w:cs="Arial"/>
+          <w:sz w:val="24"/>
+          <w:szCs w:val="24"/>
+          <w:lang w:val="en-US"/>
+        </w:rPr>
+        <w:tab/>
+      </w:r>
+      <w:r>
+        <w:rPr>
+          <w:rFonts w:ascii="Arial" w:eastAsia="Arial" w:hAnsi="Arial" w:cs="Arial"/>
+          <w:sz w:val="24"/>
+          <w:szCs w:val="24"/>
+          <w:lang w:val="en-US"/>
+        </w:rPr>
+        <w:tab/>
+      </w:r>
+      <w:r>
+        <w:rPr>
+          <w:rFonts w:ascii="Arial" w:eastAsia="Arial" w:hAnsi="Arial" w:cs="Arial"/>
+          <w:sz w:val="24"/>
+          <w:szCs w:val="24"/>
+          <w:lang w:val="en-US"/>
+        </w:rPr>
+        <w:tab/>
+      </w:r>
+      <w:r>
+        <w:rPr>
+          <w:rFonts w:ascii="Arial" w:eastAsia="Arial" w:hAnsi="Arial" w:cs="Arial"/>
+          <w:sz w:val="24"/>
+          <w:szCs w:val="24"/>
+          <w:lang w:val="en-US"/>
+        </w:rPr>
+        <w:tab/>
+      </w:r>
+      <w:r>
+        <w:rPr>
+          <w:rFonts w:ascii="Arial" w:eastAsia="Arial" w:hAnsi="Arial" w:cs="Arial"/>
+          <w:sz w:val="24"/>
+          <w:szCs w:val="24"/>
+          <w:lang w:val="en-US"/>
+        </w:rPr>
+        <w:tab/>
+      </w:r>
+      <w:r>
+        <w:rPr>
+          <w:rFonts w:ascii="Arial" w:eastAsia="Arial" w:hAnsi="Arial" w:cs="Arial"/>
+          <w:sz w:val="24"/>
+          <w:szCs w:val="24"/>
+          <w:lang w:val="en-US"/>
+        </w:rPr>
+        <w:tab/>
+        <w:t>InputType date</w:t>
       </w:r>
     </w:p>
     <w:p>
@@ -2074,111 +1786,70 @@
           <w:lang w:val="en-US"/>
         </w:rPr>
       </w:pPr>
-      <w:proofErr w:type="spellStart"/>
-      <w:r>
-        <w:rPr>
-          <w:rFonts w:ascii="Arial" w:eastAsia="Arial" w:hAnsi="Arial" w:cs="Arial"/>
-          <w:sz w:val="24"/>
-          <w:szCs w:val="24"/>
-          <w:lang w:val="en-US"/>
-        </w:rPr>
-        <w:t>InputType</w:t>
-      </w:r>
-      <w:proofErr w:type="spellEnd"/>
-      <w:r>
-        <w:rPr>
-          <w:rFonts w:ascii="Arial" w:eastAsia="Arial" w:hAnsi="Arial" w:cs="Arial"/>
-          <w:sz w:val="24"/>
-          <w:szCs w:val="24"/>
-          <w:lang w:val="en-US"/>
-        </w:rPr>
-        <w:t xml:space="preserve"> number</w:t>
-      </w:r>
-      <w:r>
-        <w:rPr>
-          <w:rFonts w:ascii="Arial" w:eastAsia="Arial" w:hAnsi="Arial" w:cs="Arial"/>
-          <w:sz w:val="24"/>
-          <w:szCs w:val="24"/>
-          <w:lang w:val="en-US"/>
-        </w:rPr>
-        <w:tab/>
-      </w:r>
-      <w:r>
-        <w:rPr>
-          <w:rFonts w:ascii="Arial" w:eastAsia="Arial" w:hAnsi="Arial" w:cs="Arial"/>
-          <w:sz w:val="24"/>
-          <w:szCs w:val="24"/>
-          <w:lang w:val="en-US"/>
-        </w:rPr>
-        <w:tab/>
-      </w:r>
-      <w:r>
-        <w:rPr>
-          <w:rFonts w:ascii="Arial" w:eastAsia="Arial" w:hAnsi="Arial" w:cs="Arial"/>
-          <w:sz w:val="24"/>
-          <w:szCs w:val="24"/>
-          <w:lang w:val="en-US"/>
-        </w:rPr>
-        <w:tab/>
-      </w:r>
-      <w:r>
-        <w:rPr>
-          <w:rFonts w:ascii="Arial" w:eastAsia="Arial" w:hAnsi="Arial" w:cs="Arial"/>
-          <w:sz w:val="24"/>
-          <w:szCs w:val="24"/>
-          <w:lang w:val="en-US"/>
-        </w:rPr>
-        <w:tab/>
-      </w:r>
-      <w:r>
-        <w:rPr>
-          <w:rFonts w:ascii="Arial" w:eastAsia="Arial" w:hAnsi="Arial" w:cs="Arial"/>
-          <w:sz w:val="24"/>
-          <w:szCs w:val="24"/>
-          <w:lang w:val="en-US"/>
-        </w:rPr>
-        <w:tab/>
-      </w:r>
-      <w:r>
-        <w:rPr>
-          <w:rFonts w:ascii="Arial" w:eastAsia="Arial" w:hAnsi="Arial" w:cs="Arial"/>
-          <w:sz w:val="24"/>
-          <w:szCs w:val="24"/>
-          <w:lang w:val="en-US"/>
-        </w:rPr>
-        <w:tab/>
-      </w:r>
-      <w:proofErr w:type="spellStart"/>
-      <w:r>
-        <w:rPr>
-          <w:rFonts w:ascii="Arial" w:eastAsia="Arial" w:hAnsi="Arial" w:cs="Arial"/>
-          <w:sz w:val="24"/>
-          <w:szCs w:val="24"/>
-          <w:lang w:val="en-US"/>
-        </w:rPr>
-        <w:t>InputType</w:t>
-      </w:r>
-      <w:proofErr w:type="spellEnd"/>
-      <w:r>
-        <w:rPr>
-          <w:rFonts w:ascii="Arial" w:eastAsia="Arial" w:hAnsi="Arial" w:cs="Arial"/>
-          <w:sz w:val="24"/>
-          <w:szCs w:val="24"/>
-          <w:lang w:val="en-US"/>
-        </w:rPr>
-        <w:t xml:space="preserve"> </w:t>
-      </w:r>
-      <w:proofErr w:type="spellStart"/>
-      <w:r>
-        <w:rPr>
-          <w:rFonts w:ascii="Arial" w:eastAsia="Arial" w:hAnsi="Arial" w:cs="Arial"/>
-          <w:sz w:val="24"/>
-          <w:szCs w:val="24"/>
-          <w:lang w:val="en-US"/>
-        </w:rPr>
-        <w:t>numberSigned</w:t>
-      </w:r>
-      <w:proofErr w:type="spellEnd"/>
+      <w:r>
+        <w:rPr>
+          <w:rFonts w:ascii="Arial" w:eastAsia="Arial" w:hAnsi="Arial" w:cs="Arial"/>
+          <w:sz w:val="24"/>
+          <w:szCs w:val="24"/>
+          <w:lang w:val="en-US"/>
+        </w:rPr>
+        <w:t>InputType number</w:t>
+      </w:r>
+      <w:r>
+        <w:rPr>
+          <w:rFonts w:ascii="Arial" w:eastAsia="Arial" w:hAnsi="Arial" w:cs="Arial"/>
+          <w:sz w:val="24"/>
+          <w:szCs w:val="24"/>
+          <w:lang w:val="en-US"/>
+        </w:rPr>
+        <w:tab/>
+      </w:r>
+      <w:r>
+        <w:rPr>
+          <w:rFonts w:ascii="Arial" w:eastAsia="Arial" w:hAnsi="Arial" w:cs="Arial"/>
+          <w:sz w:val="24"/>
+          <w:szCs w:val="24"/>
+          <w:lang w:val="en-US"/>
+        </w:rPr>
+        <w:tab/>
+      </w:r>
+      <w:r>
+        <w:rPr>
+          <w:rFonts w:ascii="Arial" w:eastAsia="Arial" w:hAnsi="Arial" w:cs="Arial"/>
+          <w:sz w:val="24"/>
+          <w:szCs w:val="24"/>
+          <w:lang w:val="en-US"/>
+        </w:rPr>
+        <w:tab/>
+      </w:r>
+      <w:r>
+        <w:rPr>
+          <w:rFonts w:ascii="Arial" w:eastAsia="Arial" w:hAnsi="Arial" w:cs="Arial"/>
+          <w:sz w:val="24"/>
+          <w:szCs w:val="24"/>
+          <w:lang w:val="en-US"/>
+        </w:rPr>
+        <w:tab/>
+      </w:r>
+      <w:r>
+        <w:rPr>
+          <w:rFonts w:ascii="Arial" w:eastAsia="Arial" w:hAnsi="Arial" w:cs="Arial"/>
+          <w:sz w:val="24"/>
+          <w:szCs w:val="24"/>
+          <w:lang w:val="en-US"/>
+        </w:rPr>
+        <w:tab/>
+      </w:r>
+      <w:r>
+        <w:rPr>
+          <w:rFonts w:ascii="Arial" w:eastAsia="Arial" w:hAnsi="Arial" w:cs="Arial"/>
+          <w:sz w:val="24"/>
+          <w:szCs w:val="24"/>
+          <w:lang w:val="en-US"/>
+        </w:rPr>
+        <w:tab/>
+        <w:t>InputType numberSigned</w:t>
+      </w:r>
     </w:p>
     <w:p>
       <w:pPr>
@@ -2353,7 +2024,6 @@
           <w:lang w:val="en-US"/>
         </w:rPr>
       </w:pPr>
-      <w:proofErr w:type="spellStart"/>
       <w:r>
         <w:rPr>
           <w:rFonts w:ascii="Arial" w:eastAsia="Arial" w:hAnsi="Arial" w:cs="Arial"/>
@@ -2362,29 +2032,8 @@
           <w:lang w:val="en-US"/>
         </w:rPr>
         <w:lastRenderedPageBreak/>
-        <w:t>InputType</w:t>
-      </w:r>
-      <w:proofErr w:type="spellEnd"/>
-      <w:r>
-        <w:rPr>
-          <w:rFonts w:ascii="Arial" w:eastAsia="Arial" w:hAnsi="Arial" w:cs="Arial"/>
-          <w:sz w:val="24"/>
-          <w:szCs w:val="24"/>
-          <w:lang w:val="en-US"/>
-        </w:rPr>
-        <w:t xml:space="preserve"> </w:t>
-      </w:r>
-      <w:proofErr w:type="spellStart"/>
-      <w:r>
-        <w:rPr>
-          <w:rFonts w:ascii="Arial" w:eastAsia="Arial" w:hAnsi="Arial" w:cs="Arial"/>
-          <w:sz w:val="24"/>
-          <w:szCs w:val="24"/>
-          <w:lang w:val="en-US"/>
-        </w:rPr>
-        <w:t>numberDecimal</w:t>
-      </w:r>
-      <w:proofErr w:type="spellEnd"/>
+        <w:t>InputType numberDecimal</w:t>
+      </w:r>
     </w:p>
     <w:p>
       <w:pPr>
@@ -2634,19 +2283,8 @@
           <w:lang w:val="es-MX"/>
         </w:rPr>
         <w:lastRenderedPageBreak/>
-        <w:t xml:space="preserve">Un </w:t>
-      </w:r>
-      <w:proofErr w:type="spellStart"/>
-      <w:r>
-        <w:rPr>
-          <w:rFonts w:ascii="Arial" w:eastAsia="Arial" w:hAnsi="Arial" w:cs="Arial"/>
-          <w:sz w:val="24"/>
-          <w:szCs w:val="24"/>
-          <w:lang w:val="es-MX"/>
-        </w:rPr>
-        <w:t>EditText</w:t>
-      </w:r>
-      <w:proofErr w:type="spellEnd"/>
+        <w:t>Un EditText</w:t>
+      </w:r>
       <w:r>
         <w:rPr>
           <w:rFonts w:ascii="Arial" w:eastAsia="Arial" w:hAnsi="Arial" w:cs="Arial"/>
@@ -2799,27 +2437,7 @@
           <w:lang w:val="es-MX"/>
         </w:rPr>
         <w:lastRenderedPageBreak/>
-        <w:t xml:space="preserve">La propiedad </w:t>
-      </w:r>
-      <w:proofErr w:type="spellStart"/>
-      <w:r>
-        <w:rPr>
-          <w:rFonts w:ascii="Arial" w:eastAsia="Arial" w:hAnsi="Arial" w:cs="Arial"/>
-          <w:sz w:val="24"/>
-          <w:szCs w:val="24"/>
-          <w:lang w:val="es-MX"/>
-        </w:rPr>
-        <w:t>ems</w:t>
-      </w:r>
-      <w:proofErr w:type="spellEnd"/>
-      <w:r>
-        <w:rPr>
-          <w:rFonts w:ascii="Arial" w:eastAsia="Arial" w:hAnsi="Arial" w:cs="Arial"/>
-          <w:sz w:val="24"/>
-          <w:szCs w:val="24"/>
-          <w:lang w:val="es-MX"/>
-        </w:rPr>
-        <w:t>.</w:t>
+        <w:t>La propiedad ems.</w:t>
       </w:r>
     </w:p>
     <w:p>
@@ -3136,27 +2754,7 @@
           <w:lang w:val="en-US"/>
         </w:rPr>
         <w:lastRenderedPageBreak/>
-        <w:t xml:space="preserve">Un </w:t>
-      </w:r>
-      <w:proofErr w:type="spellStart"/>
-      <w:r>
-        <w:rPr>
-          <w:rFonts w:ascii="Arial" w:eastAsia="Arial" w:hAnsi="Arial" w:cs="Arial"/>
-          <w:sz w:val="24"/>
-          <w:szCs w:val="24"/>
-          <w:lang w:val="en-US"/>
-        </w:rPr>
-        <w:t>EditText</w:t>
-      </w:r>
-      <w:proofErr w:type="spellEnd"/>
-      <w:r>
-        <w:rPr>
-          <w:rFonts w:ascii="Arial" w:eastAsia="Arial" w:hAnsi="Arial" w:cs="Arial"/>
-          <w:sz w:val="24"/>
-          <w:szCs w:val="24"/>
-          <w:lang w:val="en-US"/>
-        </w:rPr>
-        <w:t xml:space="preserve"> no editable.</w:t>
+        <w:t>Un EditText no editable.</w:t>
       </w:r>
     </w:p>
     <w:p>
@@ -3303,27 +2901,7 @@
           <w:lang w:val="es-MX"/>
         </w:rPr>
         <w:lastRenderedPageBreak/>
-        <w:t xml:space="preserve"> Manejo del foco en </w:t>
-      </w:r>
-      <w:proofErr w:type="spellStart"/>
-      <w:r>
-        <w:rPr>
-          <w:rFonts w:ascii="Arial" w:eastAsia="Arial" w:hAnsi="Arial" w:cs="Arial"/>
-          <w:sz w:val="24"/>
-          <w:szCs w:val="24"/>
-          <w:lang w:val="es-MX"/>
-        </w:rPr>
-        <w:t>EditText</w:t>
-      </w:r>
-      <w:proofErr w:type="spellEnd"/>
-      <w:r>
-        <w:rPr>
-          <w:rFonts w:ascii="Arial" w:eastAsia="Arial" w:hAnsi="Arial" w:cs="Arial"/>
-          <w:sz w:val="24"/>
-          <w:szCs w:val="24"/>
-          <w:lang w:val="es-MX"/>
-        </w:rPr>
-        <w:t>.</w:t>
+        <w:t xml:space="preserve"> Manejo del foco en EditText.</w:t>
       </w:r>
     </w:p>
     <w:p>
@@ -3459,88 +3037,55 @@
           <w:lang w:val="es-MX"/>
         </w:rPr>
         <w:lastRenderedPageBreak/>
-        <w:t xml:space="preserve"> Asignación del foco a un </w:t>
-      </w:r>
-      <w:proofErr w:type="spellStart"/>
-      <w:r>
-        <w:rPr>
-          <w:rFonts w:ascii="Arial" w:eastAsia="Arial" w:hAnsi="Arial" w:cs="Arial"/>
-          <w:sz w:val="24"/>
-          <w:szCs w:val="24"/>
-          <w:lang w:val="es-MX"/>
-        </w:rPr>
-        <w:t>EditText</w:t>
-      </w:r>
-      <w:proofErr w:type="spellEnd"/>
-    </w:p>
-    <w:p>
-      <w:pPr>
-        <w:rPr>
-          <w:rFonts w:ascii="Arial" w:eastAsia="Arial" w:hAnsi="Arial" w:cs="Arial"/>
-          <w:sz w:val="24"/>
-          <w:szCs w:val="24"/>
-          <w:lang w:val="es-MX"/>
-        </w:rPr>
-      </w:pPr>
-      <w:r>
-        <w:rPr>
-          <w:rFonts w:ascii="Arial" w:eastAsia="Arial" w:hAnsi="Arial" w:cs="Arial"/>
-          <w:sz w:val="24"/>
-          <w:szCs w:val="24"/>
-          <w:lang w:val="es-MX"/>
-        </w:rPr>
-        <w:t xml:space="preserve">Sin cambios al </w:t>
-      </w:r>
-      <w:proofErr w:type="spellStart"/>
-      <w:r>
-        <w:rPr>
-          <w:rFonts w:ascii="Arial" w:eastAsia="Arial" w:hAnsi="Arial" w:cs="Arial"/>
-          <w:sz w:val="24"/>
-          <w:szCs w:val="24"/>
-          <w:lang w:val="es-MX"/>
-        </w:rPr>
-        <w:t>MainActivity</w:t>
-      </w:r>
-      <w:proofErr w:type="spellEnd"/>
-      <w:r>
-        <w:rPr>
-          <w:rFonts w:ascii="Arial" w:eastAsia="Arial" w:hAnsi="Arial" w:cs="Arial"/>
-          <w:sz w:val="24"/>
-          <w:szCs w:val="24"/>
-          <w:lang w:val="es-MX"/>
-        </w:rPr>
-        <w:tab/>
-      </w:r>
-      <w:r>
-        <w:rPr>
-          <w:rFonts w:ascii="Arial" w:eastAsia="Arial" w:hAnsi="Arial" w:cs="Arial"/>
-          <w:sz w:val="24"/>
-          <w:szCs w:val="24"/>
-          <w:lang w:val="es-MX"/>
-        </w:rPr>
-        <w:tab/>
-      </w:r>
-      <w:r>
-        <w:rPr>
-          <w:rFonts w:ascii="Arial" w:eastAsia="Arial" w:hAnsi="Arial" w:cs="Arial"/>
-          <w:sz w:val="24"/>
-          <w:szCs w:val="24"/>
-          <w:lang w:val="es-MX"/>
-        </w:rPr>
-        <w:tab/>
-        <w:t xml:space="preserve">Con cambios al </w:t>
-      </w:r>
-      <w:proofErr w:type="spellStart"/>
-      <w:r>
-        <w:rPr>
-          <w:rFonts w:ascii="Arial" w:eastAsia="Arial" w:hAnsi="Arial" w:cs="Arial"/>
-          <w:sz w:val="24"/>
-          <w:szCs w:val="24"/>
-          <w:lang w:val="es-MX"/>
-        </w:rPr>
-        <w:t>MainActivity</w:t>
-      </w:r>
-      <w:proofErr w:type="spellEnd"/>
+        <w:t xml:space="preserve"> Asignación del foco a un EditText</w:t>
+      </w:r>
+    </w:p>
+    <w:p>
+      <w:pPr>
+        <w:rPr>
+          <w:rFonts w:ascii="Arial" w:eastAsia="Arial" w:hAnsi="Arial" w:cs="Arial"/>
+          <w:sz w:val="24"/>
+          <w:szCs w:val="24"/>
+          <w:lang w:val="es-MX"/>
+        </w:rPr>
+      </w:pPr>
+      <w:r>
+        <w:rPr>
+          <w:rFonts w:ascii="Arial" w:eastAsia="Arial" w:hAnsi="Arial" w:cs="Arial"/>
+          <w:sz w:val="24"/>
+          <w:szCs w:val="24"/>
+          <w:lang w:val="es-MX"/>
+        </w:rPr>
+        <w:t>Sin cambios al MainActivity</w:t>
+      </w:r>
+      <w:r>
+        <w:rPr>
+          <w:rFonts w:ascii="Arial" w:eastAsia="Arial" w:hAnsi="Arial" w:cs="Arial"/>
+          <w:sz w:val="24"/>
+          <w:szCs w:val="24"/>
+          <w:lang w:val="es-MX"/>
+        </w:rPr>
+        <w:tab/>
+      </w:r>
+      <w:r>
+        <w:rPr>
+          <w:rFonts w:ascii="Arial" w:eastAsia="Arial" w:hAnsi="Arial" w:cs="Arial"/>
+          <w:sz w:val="24"/>
+          <w:szCs w:val="24"/>
+          <w:lang w:val="es-MX"/>
+        </w:rPr>
+        <w:tab/>
+      </w:r>
+      <w:r>
+        <w:rPr>
+          <w:rFonts w:ascii="Arial" w:eastAsia="Arial" w:hAnsi="Arial" w:cs="Arial"/>
+          <w:sz w:val="24"/>
+          <w:szCs w:val="24"/>
+          <w:lang w:val="es-MX"/>
+        </w:rPr>
+        <w:tab/>
+        <w:t>Con cambios al MainActivity</w:t>
+      </w:r>
     </w:p>
     <w:p>
       <w:pPr>
@@ -4192,9 +3737,1088 @@
         <w:t>Obtención de la posición del cursor</w:t>
       </w:r>
     </w:p>
+    <w:p>
+      <w:pPr>
+        <w:pStyle w:val="Prrafodelista"/>
+        <w:rPr>
+          <w:rFonts w:ascii="Arial" w:eastAsia="Arial" w:hAnsi="Arial" w:cs="Arial"/>
+          <w:sz w:val="24"/>
+          <w:szCs w:val="24"/>
+          <w:lang w:val="es-MX"/>
+        </w:rPr>
+      </w:pPr>
+      <w:r>
+        <w:rPr>
+          <w:noProof/>
+        </w:rPr>
+        <w:drawing>
+          <wp:inline distT="0" distB="0" distL="0" distR="0" wp14:anchorId="4C8C22B7" wp14:editId="4C2D1541">
+            <wp:extent cx="5612130" cy="1139190"/>
+            <wp:effectExtent l="0" t="0" r="7620" b="3810"/>
+            <wp:docPr id="36" name="Imagen 36" descr="Texto&#10;&#10;Descripción generada automáticamente"/>
+            <wp:cNvGraphicFramePr>
+              <a:graphicFrameLocks xmlns:a="http://schemas.openxmlformats.org/drawingml/2006/main" noChangeAspect="1"/>
+            </wp:cNvGraphicFramePr>
+            <a:graphic xmlns:a="http://schemas.openxmlformats.org/drawingml/2006/main">
+              <a:graphicData uri="http://schemas.openxmlformats.org/drawingml/2006/picture">
+                <pic:pic xmlns:pic="http://schemas.openxmlformats.org/drawingml/2006/picture">
+                  <pic:nvPicPr>
+                    <pic:cNvPr id="36" name="Imagen 36" descr="Texto&#10;&#10;Descripción generada automáticamente"/>
+                    <pic:cNvPicPr/>
+                  </pic:nvPicPr>
+                  <pic:blipFill>
+                    <a:blip r:embed="rId48"/>
+                    <a:stretch>
+                      <a:fillRect/>
+                    </a:stretch>
+                  </pic:blipFill>
+                  <pic:spPr>
+                    <a:xfrm>
+                      <a:off x="0" y="0"/>
+                      <a:ext cx="5612130" cy="1139190"/>
+                    </a:xfrm>
+                    <a:prstGeom prst="rect">
+                      <a:avLst/>
+                    </a:prstGeom>
+                  </pic:spPr>
+                </pic:pic>
+              </a:graphicData>
+            </a:graphic>
+          </wp:inline>
+        </w:drawing>
+      </w:r>
+    </w:p>
+    <w:p>
+      <w:pPr>
+        <w:rPr>
+          <w:rFonts w:ascii="Arial" w:eastAsia="Arial" w:hAnsi="Arial" w:cs="Arial"/>
+          <w:sz w:val="24"/>
+          <w:szCs w:val="24"/>
+          <w:lang w:val="es-MX"/>
+        </w:rPr>
+      </w:pPr>
+      <w:r>
+        <w:rPr>
+          <w:rFonts w:ascii="Arial" w:eastAsia="Arial" w:hAnsi="Arial" w:cs="Arial"/>
+          <w:sz w:val="24"/>
+          <w:szCs w:val="24"/>
+          <w:lang w:val="es-MX"/>
+        </w:rPr>
+        <w:br w:type="page"/>
+      </w:r>
+    </w:p>
+    <w:p>
+      <w:pPr>
+        <w:pStyle w:val="Prrafodelista"/>
+        <w:numPr>
+          <w:ilvl w:val="0"/>
+          <w:numId w:val="1"/>
+        </w:numPr>
+        <w:rPr>
+          <w:rFonts w:ascii="Arial" w:eastAsia="Arial" w:hAnsi="Arial" w:cs="Arial"/>
+          <w:sz w:val="24"/>
+          <w:szCs w:val="24"/>
+          <w:lang w:val="es-MX"/>
+        </w:rPr>
+      </w:pPr>
+      <w:r>
+        <w:rPr>
+          <w:rFonts w:ascii="Arial" w:eastAsia="Arial" w:hAnsi="Arial" w:cs="Arial"/>
+          <w:sz w:val="24"/>
+          <w:szCs w:val="24"/>
+          <w:lang w:val="es-MX"/>
+        </w:rPr>
+        <w:lastRenderedPageBreak/>
+        <w:t xml:space="preserve"> Seleccionando dinámicamente el texto</w:t>
+      </w:r>
+    </w:p>
+    <w:p>
+      <w:pPr>
+        <w:jc w:val="center"/>
+        <w:rPr>
+          <w:rFonts w:ascii="Arial" w:eastAsia="Arial" w:hAnsi="Arial" w:cs="Arial"/>
+          <w:sz w:val="24"/>
+          <w:szCs w:val="24"/>
+          <w:lang w:val="es-MX"/>
+        </w:rPr>
+      </w:pPr>
+      <w:r>
+        <w:rPr>
+          <w:noProof/>
+        </w:rPr>
+        <w:drawing>
+          <wp:inline distT="0" distB="0" distL="0" distR="0" wp14:anchorId="1C338600" wp14:editId="7FA86BBD">
+            <wp:extent cx="3762375" cy="2143125"/>
+            <wp:effectExtent l="0" t="0" r="9525" b="9525"/>
+            <wp:docPr id="41" name="Imagen 41" descr="Texto&#10;&#10;Descripción generada automáticamente"/>
+            <wp:cNvGraphicFramePr>
+              <a:graphicFrameLocks xmlns:a="http://schemas.openxmlformats.org/drawingml/2006/main" noChangeAspect="1"/>
+            </wp:cNvGraphicFramePr>
+            <a:graphic xmlns:a="http://schemas.openxmlformats.org/drawingml/2006/main">
+              <a:graphicData uri="http://schemas.openxmlformats.org/drawingml/2006/picture">
+                <pic:pic xmlns:pic="http://schemas.openxmlformats.org/drawingml/2006/picture">
+                  <pic:nvPicPr>
+                    <pic:cNvPr id="41" name="Imagen 41" descr="Texto&#10;&#10;Descripción generada automáticamente"/>
+                    <pic:cNvPicPr/>
+                  </pic:nvPicPr>
+                  <pic:blipFill>
+                    <a:blip r:embed="rId49"/>
+                    <a:stretch>
+                      <a:fillRect/>
+                    </a:stretch>
+                  </pic:blipFill>
+                  <pic:spPr>
+                    <a:xfrm>
+                      <a:off x="0" y="0"/>
+                      <a:ext cx="3762375" cy="2143125"/>
+                    </a:xfrm>
+                    <a:prstGeom prst="rect">
+                      <a:avLst/>
+                    </a:prstGeom>
+                  </pic:spPr>
+                </pic:pic>
+              </a:graphicData>
+            </a:graphic>
+          </wp:inline>
+        </w:drawing>
+      </w:r>
+    </w:p>
+    <w:p>
+      <w:pPr>
+        <w:jc w:val="center"/>
+        <w:rPr>
+          <w:rFonts w:ascii="Arial" w:eastAsia="Arial" w:hAnsi="Arial" w:cs="Arial"/>
+          <w:sz w:val="24"/>
+          <w:szCs w:val="24"/>
+          <w:lang w:val="es-MX"/>
+        </w:rPr>
+      </w:pPr>
+      <w:r>
+        <w:rPr>
+          <w:rFonts w:ascii="Arial" w:eastAsia="Arial" w:hAnsi="Arial" w:cs="Arial"/>
+          <w:noProof/>
+          <w:sz w:val="24"/>
+          <w:szCs w:val="24"/>
+          <w:lang w:val="es-MX"/>
+        </w:rPr>
+        <w:drawing>
+          <wp:inline distT="0" distB="0" distL="0" distR="0" wp14:anchorId="24C0B294" wp14:editId="0069A312">
+            <wp:extent cx="2114550" cy="4524375"/>
+            <wp:effectExtent l="0" t="0" r="0" b="9525"/>
+            <wp:docPr id="40" name="Imagen 40"/>
+            <wp:cNvGraphicFramePr/>
+            <a:graphic xmlns:a="http://schemas.openxmlformats.org/drawingml/2006/main">
+              <a:graphicData uri="http://schemas.openxmlformats.org/drawingml/2006/picture">
+                <pic:pic xmlns:pic="http://schemas.openxmlformats.org/drawingml/2006/picture">
+                  <pic:nvPicPr>
+                    <pic:cNvPr id="40" name=""/>
+                    <pic:cNvPicPr/>
+                  </pic:nvPicPr>
+                  <pic:blipFill>
+                    <a:blip r:embed="rId50" cstate="print">
+                      <a:extLst>
+                        <a:ext uri="{28A0092B-C50C-407E-A947-70E740481C1C}">
+                          <a14:useLocalDpi xmlns:a14="http://schemas.microsoft.com/office/drawing/2010/main" val="0"/>
+                        </a:ext>
+                      </a:extLst>
+                    </a:blip>
+                    <a:stretch>
+                      <a:fillRect/>
+                    </a:stretch>
+                  </pic:blipFill>
+                  <pic:spPr>
+                    <a:xfrm>
+                      <a:off x="0" y="0"/>
+                      <a:ext cx="2114550" cy="4524375"/>
+                    </a:xfrm>
+                    <a:prstGeom prst="rect">
+                      <a:avLst/>
+                    </a:prstGeom>
+                  </pic:spPr>
+                </pic:pic>
+              </a:graphicData>
+            </a:graphic>
+          </wp:inline>
+        </w:drawing>
+      </w:r>
+    </w:p>
+    <w:p>
+      <w:pPr>
+        <w:jc w:val="center"/>
+        <w:rPr>
+          <w:rFonts w:ascii="Arial" w:eastAsia="Arial" w:hAnsi="Arial" w:cs="Arial"/>
+          <w:sz w:val="24"/>
+          <w:szCs w:val="24"/>
+          <w:lang w:val="es-MX"/>
+        </w:rPr>
+      </w:pPr>
+    </w:p>
+    <w:p>
+      <w:pPr>
+        <w:rPr>
+          <w:rFonts w:ascii="Arial" w:eastAsia="Arial" w:hAnsi="Arial" w:cs="Arial"/>
+          <w:sz w:val="24"/>
+          <w:szCs w:val="24"/>
+          <w:lang w:val="es-MX"/>
+        </w:rPr>
+      </w:pPr>
+      <w:r>
+        <w:rPr>
+          <w:rFonts w:ascii="Arial" w:eastAsia="Arial" w:hAnsi="Arial" w:cs="Arial"/>
+          <w:sz w:val="24"/>
+          <w:szCs w:val="24"/>
+          <w:lang w:val="es-MX"/>
+        </w:rPr>
+        <w:br w:type="page"/>
+      </w:r>
+    </w:p>
+    <w:p>
+      <w:pPr>
+        <w:pStyle w:val="Prrafodelista"/>
+        <w:numPr>
+          <w:ilvl w:val="0"/>
+          <w:numId w:val="1"/>
+        </w:numPr>
+        <w:rPr>
+          <w:rFonts w:ascii="Arial" w:eastAsia="Arial" w:hAnsi="Arial" w:cs="Arial"/>
+          <w:sz w:val="24"/>
+          <w:szCs w:val="24"/>
+          <w:lang w:val="es-MX"/>
+        </w:rPr>
+      </w:pPr>
+      <w:r>
+        <w:rPr>
+          <w:rFonts w:ascii="Arial" w:eastAsia="Arial" w:hAnsi="Arial" w:cs="Arial"/>
+          <w:sz w:val="24"/>
+          <w:szCs w:val="24"/>
+          <w:lang w:val="es-MX"/>
+        </w:rPr>
+        <w:lastRenderedPageBreak/>
+        <w:t xml:space="preserve"> Selección completa del texto.</w:t>
+      </w:r>
+    </w:p>
+    <w:p>
+      <w:pPr>
+        <w:jc w:val="center"/>
+        <w:rPr>
+          <w:rFonts w:ascii="Arial" w:eastAsia="Arial" w:hAnsi="Arial" w:cs="Arial"/>
+          <w:sz w:val="24"/>
+          <w:szCs w:val="24"/>
+          <w:lang w:val="es-MX"/>
+        </w:rPr>
+      </w:pPr>
+      <w:r>
+        <w:rPr>
+          <w:noProof/>
+        </w:rPr>
+        <w:drawing>
+          <wp:inline distT="0" distB="0" distL="0" distR="0" wp14:anchorId="3774A38D" wp14:editId="564D210A">
+            <wp:extent cx="4429125" cy="2554363"/>
+            <wp:effectExtent l="0" t="0" r="0" b="0"/>
+            <wp:docPr id="42" name="Imagen 42" descr="Texto&#10;&#10;Descripción generada automáticamente"/>
+            <wp:cNvGraphicFramePr>
+              <a:graphicFrameLocks xmlns:a="http://schemas.openxmlformats.org/drawingml/2006/main" noChangeAspect="1"/>
+            </wp:cNvGraphicFramePr>
+            <a:graphic xmlns:a="http://schemas.openxmlformats.org/drawingml/2006/main">
+              <a:graphicData uri="http://schemas.openxmlformats.org/drawingml/2006/picture">
+                <pic:pic xmlns:pic="http://schemas.openxmlformats.org/drawingml/2006/picture">
+                  <pic:nvPicPr>
+                    <pic:cNvPr id="42" name="Imagen 42" descr="Texto&#10;&#10;Descripción generada automáticamente"/>
+                    <pic:cNvPicPr/>
+                  </pic:nvPicPr>
+                  <pic:blipFill>
+                    <a:blip r:embed="rId51"/>
+                    <a:stretch>
+                      <a:fillRect/>
+                    </a:stretch>
+                  </pic:blipFill>
+                  <pic:spPr>
+                    <a:xfrm>
+                      <a:off x="0" y="0"/>
+                      <a:ext cx="4437310" cy="2559084"/>
+                    </a:xfrm>
+                    <a:prstGeom prst="rect">
+                      <a:avLst/>
+                    </a:prstGeom>
+                  </pic:spPr>
+                </pic:pic>
+              </a:graphicData>
+            </a:graphic>
+          </wp:inline>
+        </w:drawing>
+      </w:r>
+    </w:p>
+    <w:p>
+      <w:pPr>
+        <w:jc w:val="center"/>
+        <w:rPr>
+          <w:rFonts w:ascii="Arial" w:eastAsia="Arial" w:hAnsi="Arial" w:cs="Arial"/>
+          <w:sz w:val="24"/>
+          <w:szCs w:val="24"/>
+          <w:lang w:val="es-MX"/>
+        </w:rPr>
+      </w:pPr>
+      <w:r>
+        <w:rPr>
+          <w:noProof/>
+        </w:rPr>
+        <w:drawing>
+          <wp:inline distT="0" distB="0" distL="0" distR="0" wp14:anchorId="6DD5BBD1" wp14:editId="24D722DD">
+            <wp:extent cx="2362200" cy="4914900"/>
+            <wp:effectExtent l="0" t="0" r="0" b="0"/>
+            <wp:docPr id="43" name="Imagen 43" descr="Patrón de fondo&#10;&#10;Descripción generada automáticamente con confianza media"/>
+            <wp:cNvGraphicFramePr/>
+            <a:graphic xmlns:a="http://schemas.openxmlformats.org/drawingml/2006/main">
+              <a:graphicData uri="http://schemas.openxmlformats.org/drawingml/2006/picture">
+                <pic:pic xmlns:pic="http://schemas.openxmlformats.org/drawingml/2006/picture">
+                  <pic:nvPicPr>
+                    <pic:cNvPr id="43" name="Imagen 43" descr="Patrón de fondo&#10;&#10;Descripción generada automáticamente con confianza media"/>
+                    <pic:cNvPicPr/>
+                  </pic:nvPicPr>
+                  <pic:blipFill>
+                    <a:blip r:embed="rId52" cstate="print">
+                      <a:extLst>
+                        <a:ext uri="{28A0092B-C50C-407E-A947-70E740481C1C}">
+                          <a14:useLocalDpi xmlns:a14="http://schemas.microsoft.com/office/drawing/2010/main" val="0"/>
+                        </a:ext>
+                      </a:extLst>
+                    </a:blip>
+                    <a:stretch>
+                      <a:fillRect/>
+                    </a:stretch>
+                  </pic:blipFill>
+                  <pic:spPr>
+                    <a:xfrm>
+                      <a:off x="0" y="0"/>
+                      <a:ext cx="2362200" cy="4914900"/>
+                    </a:xfrm>
+                    <a:prstGeom prst="rect">
+                      <a:avLst/>
+                    </a:prstGeom>
+                  </pic:spPr>
+                </pic:pic>
+              </a:graphicData>
+            </a:graphic>
+          </wp:inline>
+        </w:drawing>
+      </w:r>
+    </w:p>
+    <w:p>
+      <w:pPr>
+        <w:jc w:val="center"/>
+        <w:rPr>
+          <w:rFonts w:ascii="Arial" w:eastAsia="Arial" w:hAnsi="Arial" w:cs="Arial"/>
+          <w:sz w:val="24"/>
+          <w:szCs w:val="24"/>
+          <w:lang w:val="es-MX"/>
+        </w:rPr>
+      </w:pPr>
+    </w:p>
+    <w:p>
+      <w:pPr>
+        <w:pStyle w:val="Prrafodelista"/>
+        <w:numPr>
+          <w:ilvl w:val="0"/>
+          <w:numId w:val="1"/>
+        </w:numPr>
+        <w:jc w:val="both"/>
+        <w:rPr>
+          <w:rFonts w:ascii="Arial" w:eastAsia="Arial" w:hAnsi="Arial" w:cs="Arial"/>
+          <w:sz w:val="24"/>
+          <w:szCs w:val="24"/>
+          <w:lang w:val="es-MX"/>
+        </w:rPr>
+      </w:pPr>
+      <w:r>
+        <w:rPr>
+          <w:rFonts w:ascii="Arial" w:eastAsia="Arial" w:hAnsi="Arial" w:cs="Arial"/>
+          <w:sz w:val="24"/>
+          <w:szCs w:val="24"/>
+          <w:lang w:val="es-MX"/>
+        </w:rPr>
+        <w:lastRenderedPageBreak/>
+        <w:t xml:space="preserve"> </w:t>
+      </w:r>
+      <w:r>
+        <w:rPr>
+          <w:rFonts w:ascii="Arial" w:eastAsia="Arial" w:hAnsi="Arial" w:cs="Arial"/>
+          <w:sz w:val="24"/>
+          <w:szCs w:val="24"/>
+          <w:lang w:val="es-MX"/>
+        </w:rPr>
+        <w:t>Editor del método de entrada InputMethodEntry(ime).</w:t>
+      </w:r>
+    </w:p>
+    <w:p>
+      <w:pPr>
+        <w:jc w:val="both"/>
+        <w:rPr>
+          <w:rFonts w:ascii="Arial" w:eastAsia="Arial" w:hAnsi="Arial" w:cs="Arial"/>
+          <w:sz w:val="24"/>
+          <w:szCs w:val="24"/>
+          <w:lang w:val="es-MX"/>
+        </w:rPr>
+      </w:pPr>
+      <w:r>
+        <w:rPr>
+          <w:rFonts w:ascii="Arial" w:eastAsia="Arial" w:hAnsi="Arial" w:cs="Arial"/>
+          <w:sz w:val="24"/>
+          <w:szCs w:val="24"/>
+          <w:lang w:val="es-MX"/>
+        </w:rPr>
+        <w:t>En mi caso, no muestra ningún icono, sino el texto de la acción, es por eso que el botón esta como Enviar.</w:t>
+      </w:r>
+    </w:p>
+    <w:p>
+      <w:pPr>
+        <w:jc w:val="center"/>
+        <w:rPr>
+          <w:rFonts w:ascii="Arial" w:eastAsia="Arial" w:hAnsi="Arial" w:cs="Arial"/>
+          <w:sz w:val="24"/>
+          <w:szCs w:val="24"/>
+          <w:lang w:val="es-MX"/>
+        </w:rPr>
+      </w:pPr>
+      <w:r>
+        <w:rPr>
+          <w:rFonts w:ascii="Arial" w:eastAsia="Arial" w:hAnsi="Arial" w:cs="Arial"/>
+          <w:noProof/>
+          <w:sz w:val="24"/>
+          <w:szCs w:val="24"/>
+          <w:lang w:val="es-MX"/>
+        </w:rPr>
+        <w:drawing>
+          <wp:inline distT="0" distB="0" distL="0" distR="0" wp14:anchorId="2869310E" wp14:editId="4E28EB5C">
+            <wp:extent cx="3219450" cy="6276975"/>
+            <wp:effectExtent l="0" t="0" r="0" b="9525"/>
+            <wp:docPr id="44" name="Imagen 44"/>
+            <wp:cNvGraphicFramePr/>
+            <a:graphic xmlns:a="http://schemas.openxmlformats.org/drawingml/2006/main">
+              <a:graphicData uri="http://schemas.openxmlformats.org/drawingml/2006/picture">
+                <pic:pic xmlns:pic="http://schemas.openxmlformats.org/drawingml/2006/picture">
+                  <pic:nvPicPr>
+                    <pic:cNvPr id="44" name=""/>
+                    <pic:cNvPicPr/>
+                  </pic:nvPicPr>
+                  <pic:blipFill>
+                    <a:blip r:embed="rId53" cstate="print">
+                      <a:extLst>
+                        <a:ext uri="{28A0092B-C50C-407E-A947-70E740481C1C}">
+                          <a14:useLocalDpi xmlns:a14="http://schemas.microsoft.com/office/drawing/2010/main" val="0"/>
+                        </a:ext>
+                      </a:extLst>
+                    </a:blip>
+                    <a:stretch>
+                      <a:fillRect/>
+                    </a:stretch>
+                  </pic:blipFill>
+                  <pic:spPr>
+                    <a:xfrm>
+                      <a:off x="0" y="0"/>
+                      <a:ext cx="3219450" cy="6276975"/>
+                    </a:xfrm>
+                    <a:prstGeom prst="rect">
+                      <a:avLst/>
+                    </a:prstGeom>
+                  </pic:spPr>
+                </pic:pic>
+              </a:graphicData>
+            </a:graphic>
+          </wp:inline>
+        </w:drawing>
+      </w:r>
+    </w:p>
+    <w:p>
+      <w:pPr>
+        <w:rPr>
+          <w:rFonts w:ascii="Arial" w:eastAsia="Arial" w:hAnsi="Arial" w:cs="Arial"/>
+          <w:sz w:val="24"/>
+          <w:szCs w:val="24"/>
+          <w:lang w:val="es-MX"/>
+        </w:rPr>
+      </w:pPr>
+      <w:r>
+        <w:rPr>
+          <w:rFonts w:ascii="Arial" w:eastAsia="Arial" w:hAnsi="Arial" w:cs="Arial"/>
+          <w:sz w:val="24"/>
+          <w:szCs w:val="24"/>
+          <w:lang w:val="es-MX"/>
+        </w:rPr>
+        <w:br w:type="page"/>
+      </w:r>
+    </w:p>
+    <w:p>
+      <w:pPr>
+        <w:pStyle w:val="Prrafodelista"/>
+        <w:numPr>
+          <w:ilvl w:val="0"/>
+          <w:numId w:val="1"/>
+        </w:numPr>
+        <w:rPr>
+          <w:rFonts w:ascii="Arial" w:eastAsia="Arial" w:hAnsi="Arial" w:cs="Arial"/>
+          <w:sz w:val="24"/>
+          <w:szCs w:val="24"/>
+          <w:lang w:val="es-MX"/>
+        </w:rPr>
+      </w:pPr>
+      <w:r>
+        <w:rPr>
+          <w:rFonts w:ascii="Arial" w:eastAsia="Arial" w:hAnsi="Arial" w:cs="Arial"/>
+          <w:sz w:val="24"/>
+          <w:szCs w:val="24"/>
+          <w:lang w:val="es-MX"/>
+        </w:rPr>
+        <w:lastRenderedPageBreak/>
+        <w:t xml:space="preserve"> </w:t>
+      </w:r>
+      <w:r>
+        <w:rPr>
+          <w:rFonts w:ascii="Arial" w:eastAsia="Arial" w:hAnsi="Arial" w:cs="Arial"/>
+          <w:sz w:val="24"/>
+          <w:szCs w:val="24"/>
+          <w:lang w:val="es-MX"/>
+        </w:rPr>
+        <w:t>Manejo de los eventos</w:t>
+      </w:r>
+    </w:p>
+    <w:p>
+      <w:pPr>
+        <w:jc w:val="center"/>
+        <w:rPr>
+          <w:rFonts w:ascii="Arial" w:eastAsia="Arial" w:hAnsi="Arial" w:cs="Arial"/>
+          <w:sz w:val="24"/>
+          <w:szCs w:val="24"/>
+          <w:lang w:val="es-MX"/>
+        </w:rPr>
+      </w:pPr>
+      <w:r>
+        <w:rPr>
+          <w:noProof/>
+        </w:rPr>
+        <w:drawing>
+          <wp:inline distT="0" distB="0" distL="0" distR="0" wp14:anchorId="7C696DD5" wp14:editId="05ADE040">
+            <wp:extent cx="3524250" cy="1949543"/>
+            <wp:effectExtent l="0" t="0" r="0" b="0"/>
+            <wp:docPr id="46" name="Imagen 46" descr="Texto&#10;&#10;Descripción generada automáticamente"/>
+            <wp:cNvGraphicFramePr>
+              <a:graphicFrameLocks xmlns:a="http://schemas.openxmlformats.org/drawingml/2006/main" noChangeAspect="1"/>
+            </wp:cNvGraphicFramePr>
+            <a:graphic xmlns:a="http://schemas.openxmlformats.org/drawingml/2006/main">
+              <a:graphicData uri="http://schemas.openxmlformats.org/drawingml/2006/picture">
+                <pic:pic xmlns:pic="http://schemas.openxmlformats.org/drawingml/2006/picture">
+                  <pic:nvPicPr>
+                    <pic:cNvPr id="46" name="Imagen 46" descr="Texto&#10;&#10;Descripción generada automáticamente"/>
+                    <pic:cNvPicPr/>
+                  </pic:nvPicPr>
+                  <pic:blipFill>
+                    <a:blip r:embed="rId54"/>
+                    <a:stretch>
+                      <a:fillRect/>
+                    </a:stretch>
+                  </pic:blipFill>
+                  <pic:spPr>
+                    <a:xfrm>
+                      <a:off x="0" y="0"/>
+                      <a:ext cx="3532221" cy="1953952"/>
+                    </a:xfrm>
+                    <a:prstGeom prst="rect">
+                      <a:avLst/>
+                    </a:prstGeom>
+                  </pic:spPr>
+                </pic:pic>
+              </a:graphicData>
+            </a:graphic>
+          </wp:inline>
+        </w:drawing>
+      </w:r>
+    </w:p>
+    <w:p>
+      <w:pPr>
+        <w:jc w:val="center"/>
+        <w:rPr>
+          <w:rFonts w:ascii="Arial" w:eastAsia="Arial" w:hAnsi="Arial" w:cs="Arial"/>
+          <w:sz w:val="24"/>
+          <w:szCs w:val="24"/>
+          <w:lang w:val="es-MX"/>
+        </w:rPr>
+      </w:pPr>
+      <w:r>
+        <w:rPr>
+          <w:noProof/>
+          <w:lang w:val="es-MX"/>
+        </w:rPr>
+        <w:drawing>
+          <wp:inline distT="0" distB="0" distL="0" distR="0" wp14:anchorId="6B2838B0" wp14:editId="58A46874">
+            <wp:extent cx="2619375" cy="5753100"/>
+            <wp:effectExtent l="0" t="0" r="9525" b="0"/>
+            <wp:docPr id="45" name="Imagen 45"/>
+            <wp:cNvGraphicFramePr/>
+            <a:graphic xmlns:a="http://schemas.openxmlformats.org/drawingml/2006/main">
+              <a:graphicData uri="http://schemas.openxmlformats.org/drawingml/2006/picture">
+                <pic:pic xmlns:pic="http://schemas.openxmlformats.org/drawingml/2006/picture">
+                  <pic:nvPicPr>
+                    <pic:cNvPr id="45" name=""/>
+                    <pic:cNvPicPr/>
+                  </pic:nvPicPr>
+                  <pic:blipFill>
+                    <a:blip r:embed="rId55" cstate="print">
+                      <a:extLst>
+                        <a:ext uri="{28A0092B-C50C-407E-A947-70E740481C1C}">
+                          <a14:useLocalDpi xmlns:a14="http://schemas.microsoft.com/office/drawing/2010/main" val="0"/>
+                        </a:ext>
+                      </a:extLst>
+                    </a:blip>
+                    <a:stretch>
+                      <a:fillRect/>
+                    </a:stretch>
+                  </pic:blipFill>
+                  <pic:spPr>
+                    <a:xfrm>
+                      <a:off x="0" y="0"/>
+                      <a:ext cx="2619375" cy="5753100"/>
+                    </a:xfrm>
+                    <a:prstGeom prst="rect">
+                      <a:avLst/>
+                    </a:prstGeom>
+                  </pic:spPr>
+                </pic:pic>
+              </a:graphicData>
+            </a:graphic>
+          </wp:inline>
+        </w:drawing>
+      </w:r>
+    </w:p>
+    <w:p>
+      <w:pPr>
+        <w:pStyle w:val="Prrafodelista"/>
+        <w:numPr>
+          <w:ilvl w:val="0"/>
+          <w:numId w:val="1"/>
+        </w:numPr>
+        <w:rPr>
+          <w:rFonts w:ascii="Arial" w:eastAsia="Arial" w:hAnsi="Arial" w:cs="Arial"/>
+          <w:sz w:val="24"/>
+          <w:szCs w:val="24"/>
+          <w:lang w:val="es-MX"/>
+        </w:rPr>
+      </w:pPr>
+      <w:r>
+        <w:rPr>
+          <w:rFonts w:ascii="Arial" w:eastAsia="Arial" w:hAnsi="Arial" w:cs="Arial"/>
+          <w:sz w:val="24"/>
+          <w:szCs w:val="24"/>
+          <w:lang w:val="es-MX"/>
+        </w:rPr>
+        <w:lastRenderedPageBreak/>
+        <w:t xml:space="preserve"> </w:t>
+      </w:r>
+      <w:r>
+        <w:rPr>
+          <w:rFonts w:ascii="Arial" w:eastAsia="Arial" w:hAnsi="Arial" w:cs="Arial"/>
+          <w:sz w:val="24"/>
+          <w:szCs w:val="24"/>
+          <w:lang w:val="es-MX"/>
+        </w:rPr>
+        <w:t>Control de los eventos de los botones.</w:t>
+      </w:r>
+    </w:p>
+    <w:p>
+      <w:pPr>
+        <w:jc w:val="center"/>
+        <w:rPr>
+          <w:rFonts w:ascii="Arial" w:eastAsia="Arial" w:hAnsi="Arial" w:cs="Arial"/>
+          <w:sz w:val="24"/>
+          <w:szCs w:val="24"/>
+          <w:lang w:val="es-MX"/>
+        </w:rPr>
+      </w:pPr>
+      <w:r>
+        <w:rPr>
+          <w:noProof/>
+        </w:rPr>
+        <w:drawing>
+          <wp:inline distT="0" distB="0" distL="0" distR="0" wp14:anchorId="0B0B0C05" wp14:editId="6964EB9E">
+            <wp:extent cx="3676650" cy="1816403"/>
+            <wp:effectExtent l="0" t="0" r="0" b="0"/>
+            <wp:docPr id="47" name="Imagen 47" descr="Texto&#10;&#10;Descripción generada automáticamente"/>
+            <wp:cNvGraphicFramePr>
+              <a:graphicFrameLocks xmlns:a="http://schemas.openxmlformats.org/drawingml/2006/main" noChangeAspect="1"/>
+            </wp:cNvGraphicFramePr>
+            <a:graphic xmlns:a="http://schemas.openxmlformats.org/drawingml/2006/main">
+              <a:graphicData uri="http://schemas.openxmlformats.org/drawingml/2006/picture">
+                <pic:pic xmlns:pic="http://schemas.openxmlformats.org/drawingml/2006/picture">
+                  <pic:nvPicPr>
+                    <pic:cNvPr id="47" name="Imagen 47" descr="Texto&#10;&#10;Descripción generada automáticamente"/>
+                    <pic:cNvPicPr/>
+                  </pic:nvPicPr>
+                  <pic:blipFill>
+                    <a:blip r:embed="rId56"/>
+                    <a:stretch>
+                      <a:fillRect/>
+                    </a:stretch>
+                  </pic:blipFill>
+                  <pic:spPr>
+                    <a:xfrm>
+                      <a:off x="0" y="0"/>
+                      <a:ext cx="3684230" cy="1820148"/>
+                    </a:xfrm>
+                    <a:prstGeom prst="rect">
+                      <a:avLst/>
+                    </a:prstGeom>
+                  </pic:spPr>
+                </pic:pic>
+              </a:graphicData>
+            </a:graphic>
+          </wp:inline>
+        </w:drawing>
+      </w:r>
+    </w:p>
+    <w:p>
+      <w:pPr>
+        <w:jc w:val="center"/>
+        <w:rPr>
+          <w:rFonts w:ascii="Arial" w:eastAsia="Arial" w:hAnsi="Arial" w:cs="Arial"/>
+          <w:sz w:val="24"/>
+          <w:szCs w:val="24"/>
+          <w:lang w:val="es-MX"/>
+        </w:rPr>
+      </w:pPr>
+      <w:r>
+        <w:rPr>
+          <w:rFonts w:ascii="Arial" w:eastAsia="Arial" w:hAnsi="Arial" w:cs="Arial"/>
+          <w:noProof/>
+          <w:sz w:val="24"/>
+          <w:szCs w:val="24"/>
+          <w:lang w:val="es-MX"/>
+        </w:rPr>
+        <w:drawing>
+          <wp:inline distT="0" distB="0" distL="0" distR="0" wp14:anchorId="40156723" wp14:editId="14B89908">
+            <wp:extent cx="2876550" cy="5905500"/>
+            <wp:effectExtent l="0" t="0" r="0" b="0"/>
+            <wp:docPr id="48" name="Imagen 48"/>
+            <wp:cNvGraphicFramePr/>
+            <a:graphic xmlns:a="http://schemas.openxmlformats.org/drawingml/2006/main">
+              <a:graphicData uri="http://schemas.openxmlformats.org/drawingml/2006/picture">
+                <pic:pic xmlns:pic="http://schemas.openxmlformats.org/drawingml/2006/picture">
+                  <pic:nvPicPr>
+                    <pic:cNvPr id="48" name=""/>
+                    <pic:cNvPicPr/>
+                  </pic:nvPicPr>
+                  <pic:blipFill>
+                    <a:blip r:embed="rId57" cstate="print">
+                      <a:extLst>
+                        <a:ext uri="{28A0092B-C50C-407E-A947-70E740481C1C}">
+                          <a14:useLocalDpi xmlns:a14="http://schemas.microsoft.com/office/drawing/2010/main" val="0"/>
+                        </a:ext>
+                      </a:extLst>
+                    </a:blip>
+                    <a:stretch>
+                      <a:fillRect/>
+                    </a:stretch>
+                  </pic:blipFill>
+                  <pic:spPr>
+                    <a:xfrm>
+                      <a:off x="0" y="0"/>
+                      <a:ext cx="2876550" cy="5905500"/>
+                    </a:xfrm>
+                    <a:prstGeom prst="rect">
+                      <a:avLst/>
+                    </a:prstGeom>
+                  </pic:spPr>
+                </pic:pic>
+              </a:graphicData>
+            </a:graphic>
+          </wp:inline>
+        </w:drawing>
+      </w:r>
+    </w:p>
+    <w:p>
+      <w:pPr>
+        <w:pStyle w:val="Prrafodelista"/>
+        <w:numPr>
+          <w:ilvl w:val="0"/>
+          <w:numId w:val="1"/>
+        </w:numPr>
+        <w:jc w:val="both"/>
+        <w:rPr>
+          <w:rFonts w:ascii="Arial" w:eastAsia="Arial" w:hAnsi="Arial" w:cs="Arial"/>
+          <w:sz w:val="24"/>
+          <w:szCs w:val="24"/>
+          <w:lang w:val="es-MX"/>
+        </w:rPr>
+      </w:pPr>
+      <w:r>
+        <w:rPr>
+          <w:rFonts w:ascii="Arial" w:eastAsia="Arial" w:hAnsi="Arial" w:cs="Arial"/>
+          <w:sz w:val="24"/>
+          <w:szCs w:val="24"/>
+          <w:lang w:val="es-MX"/>
+        </w:rPr>
+        <w:lastRenderedPageBreak/>
+        <w:t xml:space="preserve"> </w:t>
+      </w:r>
+      <w:r>
+        <w:rPr>
+          <w:rFonts w:ascii="Arial" w:eastAsia="Arial" w:hAnsi="Arial" w:cs="Arial"/>
+          <w:sz w:val="24"/>
+          <w:szCs w:val="24"/>
+          <w:lang w:val="es-MX"/>
+        </w:rPr>
+        <w:t>Uso de OnFocusChangeListener para cambiar el foco.</w:t>
+      </w:r>
+    </w:p>
+    <w:p>
+      <w:pPr>
+        <w:jc w:val="center"/>
+        <w:rPr>
+          <w:rFonts w:ascii="Arial" w:eastAsia="Arial" w:hAnsi="Arial" w:cs="Arial"/>
+          <w:sz w:val="24"/>
+          <w:szCs w:val="24"/>
+          <w:lang w:val="es-MX"/>
+        </w:rPr>
+      </w:pPr>
+    </w:p>
+    <w:p>
+      <w:pPr>
+        <w:pStyle w:val="Prrafodelista"/>
+        <w:numPr>
+          <w:ilvl w:val="0"/>
+          <w:numId w:val="1"/>
+        </w:numPr>
+        <w:jc w:val="both"/>
+        <w:rPr>
+          <w:rFonts w:ascii="Arial" w:eastAsia="Arial" w:hAnsi="Arial" w:cs="Arial"/>
+          <w:sz w:val="24"/>
+          <w:szCs w:val="24"/>
+          <w:lang w:val="es-MX"/>
+        </w:rPr>
+      </w:pPr>
+      <w:r>
+        <w:rPr>
+          <w:rFonts w:ascii="Arial" w:eastAsia="Arial" w:hAnsi="Arial" w:cs="Arial"/>
+          <w:sz w:val="24"/>
+          <w:szCs w:val="24"/>
+          <w:lang w:val="es-MX"/>
+        </w:rPr>
+        <w:t xml:space="preserve"> Cambio de color de hint.</w:t>
+      </w:r>
+    </w:p>
+    <w:p>
+      <w:pPr>
+        <w:pStyle w:val="Prrafodelista"/>
+        <w:rPr>
+          <w:rFonts w:ascii="Arial" w:eastAsia="Arial" w:hAnsi="Arial" w:cs="Arial"/>
+          <w:sz w:val="24"/>
+          <w:szCs w:val="24"/>
+          <w:lang w:val="es-MX"/>
+        </w:rPr>
+      </w:pPr>
+    </w:p>
+    <w:p>
+      <w:pPr>
+        <w:jc w:val="both"/>
+        <w:rPr>
+          <w:rFonts w:ascii="Arial" w:eastAsia="Arial" w:hAnsi="Arial" w:cs="Arial"/>
+          <w:sz w:val="24"/>
+          <w:szCs w:val="24"/>
+          <w:lang w:val="es-MX"/>
+        </w:rPr>
+      </w:pPr>
+    </w:p>
+    <w:p>
+      <w:pPr>
+        <w:pStyle w:val="Prrafodelista"/>
+        <w:numPr>
+          <w:ilvl w:val="0"/>
+          <w:numId w:val="1"/>
+        </w:numPr>
+        <w:jc w:val="both"/>
+        <w:rPr>
+          <w:rFonts w:ascii="Arial" w:eastAsia="Arial" w:hAnsi="Arial" w:cs="Arial"/>
+          <w:sz w:val="24"/>
+          <w:szCs w:val="24"/>
+          <w:lang w:val="es-MX"/>
+        </w:rPr>
+      </w:pPr>
+      <w:r>
+        <w:rPr>
+          <w:rFonts w:ascii="Arial" w:eastAsia="Arial" w:hAnsi="Arial" w:cs="Arial"/>
+          <w:sz w:val="24"/>
+          <w:szCs w:val="24"/>
+          <w:lang w:val="es-MX"/>
+        </w:rPr>
+        <w:t xml:space="preserve"> Cambio de color del texto seleccionado.</w:t>
+      </w:r>
+    </w:p>
+    <w:p>
+      <w:pPr>
+        <w:jc w:val="both"/>
+        <w:rPr>
+          <w:rFonts w:ascii="Arial" w:eastAsia="Arial" w:hAnsi="Arial" w:cs="Arial"/>
+          <w:sz w:val="24"/>
+          <w:szCs w:val="24"/>
+          <w:lang w:val="es-MX"/>
+        </w:rPr>
+      </w:pPr>
+    </w:p>
+    <w:p>
+      <w:pPr>
+        <w:pStyle w:val="Prrafodelista"/>
+        <w:numPr>
+          <w:ilvl w:val="0"/>
+          <w:numId w:val="1"/>
+        </w:numPr>
+        <w:jc w:val="both"/>
+        <w:rPr>
+          <w:rFonts w:ascii="Arial" w:eastAsia="Arial" w:hAnsi="Arial" w:cs="Arial"/>
+          <w:sz w:val="24"/>
+          <w:szCs w:val="24"/>
+          <w:lang w:val="es-MX"/>
+        </w:rPr>
+      </w:pPr>
+      <w:r>
+        <w:rPr>
+          <w:rFonts w:ascii="Arial" w:eastAsia="Arial" w:hAnsi="Arial" w:cs="Arial"/>
+          <w:sz w:val="24"/>
+          <w:szCs w:val="24"/>
+          <w:lang w:val="es-MX"/>
+        </w:rPr>
+        <w:t xml:space="preserve"> Centrado del texto</w:t>
+      </w:r>
+    </w:p>
+    <w:p>
+      <w:pPr>
+        <w:jc w:val="both"/>
+        <w:rPr>
+          <w:rFonts w:ascii="Arial" w:eastAsia="Arial" w:hAnsi="Arial" w:cs="Arial"/>
+          <w:sz w:val="24"/>
+          <w:szCs w:val="24"/>
+          <w:lang w:val="es-MX"/>
+        </w:rPr>
+      </w:pPr>
+    </w:p>
+    <w:p>
+      <w:pPr>
+        <w:pStyle w:val="Prrafodelista"/>
+        <w:numPr>
+          <w:ilvl w:val="0"/>
+          <w:numId w:val="1"/>
+        </w:numPr>
+        <w:jc w:val="both"/>
+        <w:rPr>
+          <w:rFonts w:ascii="Arial" w:eastAsia="Arial" w:hAnsi="Arial" w:cs="Arial"/>
+          <w:sz w:val="24"/>
+          <w:szCs w:val="24"/>
+          <w:lang w:val="es-MX"/>
+        </w:rPr>
+      </w:pPr>
+      <w:r>
+        <w:rPr>
+          <w:rFonts w:ascii="Arial" w:eastAsia="Arial" w:hAnsi="Arial" w:cs="Arial"/>
+          <w:sz w:val="24"/>
+          <w:szCs w:val="24"/>
+          <w:lang w:val="es-MX"/>
+        </w:rPr>
+        <w:t xml:space="preserve"> Cambio de color del borde.</w:t>
+      </w:r>
+    </w:p>
+    <w:p>
+      <w:pPr>
+        <w:pStyle w:val="Prrafodelista"/>
+        <w:rPr>
+          <w:rFonts w:ascii="Arial" w:eastAsia="Arial" w:hAnsi="Arial" w:cs="Arial"/>
+          <w:sz w:val="24"/>
+          <w:szCs w:val="24"/>
+          <w:lang w:val="es-MX"/>
+        </w:rPr>
+      </w:pPr>
+    </w:p>
+    <w:p>
+      <w:pPr>
+        <w:jc w:val="both"/>
+        <w:rPr>
+          <w:rFonts w:ascii="Arial" w:eastAsia="Arial" w:hAnsi="Arial" w:cs="Arial"/>
+          <w:sz w:val="24"/>
+          <w:szCs w:val="24"/>
+          <w:lang w:val="es-MX"/>
+        </w:rPr>
+      </w:pPr>
+    </w:p>
+    <w:p>
+      <w:pPr>
+        <w:pStyle w:val="Prrafodelista"/>
+        <w:numPr>
+          <w:ilvl w:val="0"/>
+          <w:numId w:val="1"/>
+        </w:numPr>
+        <w:jc w:val="both"/>
+        <w:rPr>
+          <w:rFonts w:ascii="Arial" w:eastAsia="Arial" w:hAnsi="Arial" w:cs="Arial"/>
+          <w:sz w:val="24"/>
+          <w:szCs w:val="24"/>
+          <w:lang w:val="es-MX"/>
+        </w:rPr>
+      </w:pPr>
+      <w:r>
+        <w:rPr>
+          <w:rFonts w:ascii="Arial" w:eastAsia="Arial" w:hAnsi="Arial" w:cs="Arial"/>
+          <w:sz w:val="24"/>
+          <w:szCs w:val="24"/>
+          <w:lang w:val="es-MX"/>
+        </w:rPr>
+        <w:t xml:space="preserve"> Cambio del tamaño de la fuente.</w:t>
+      </w:r>
+    </w:p>
+    <w:p>
+      <w:pPr>
+        <w:jc w:val="both"/>
+        <w:rPr>
+          <w:rFonts w:ascii="Arial" w:eastAsia="Arial" w:hAnsi="Arial" w:cs="Arial"/>
+          <w:sz w:val="24"/>
+          <w:szCs w:val="24"/>
+          <w:lang w:val="es-MX"/>
+        </w:rPr>
+      </w:pPr>
+    </w:p>
+    <w:p>
+      <w:pPr>
+        <w:pStyle w:val="Prrafodelista"/>
+        <w:numPr>
+          <w:ilvl w:val="0"/>
+          <w:numId w:val="1"/>
+        </w:numPr>
+        <w:jc w:val="both"/>
+        <w:rPr>
+          <w:rFonts w:ascii="Arial" w:eastAsia="Arial" w:hAnsi="Arial" w:cs="Arial"/>
+          <w:sz w:val="24"/>
+          <w:szCs w:val="24"/>
+          <w:lang w:val="es-MX"/>
+        </w:rPr>
+      </w:pPr>
+      <w:r>
+        <w:rPr>
+          <w:rFonts w:ascii="Arial" w:eastAsia="Arial" w:hAnsi="Arial" w:cs="Arial"/>
+          <w:sz w:val="24"/>
+          <w:szCs w:val="24"/>
+          <w:lang w:val="es-MX"/>
+        </w:rPr>
+        <w:t xml:space="preserve"> Uso de AutoCompleteTextView</w:t>
+      </w:r>
+    </w:p>
+    <w:p>
+      <w:pPr>
+        <w:jc w:val="both"/>
+        <w:rPr>
+          <w:rFonts w:ascii="Arial" w:eastAsia="Arial" w:hAnsi="Arial" w:cs="Arial"/>
+          <w:sz w:val="24"/>
+          <w:szCs w:val="24"/>
+          <w:lang w:val="es-MX"/>
+        </w:rPr>
+      </w:pPr>
+    </w:p>
     <w:sectPr>
-      <w:headerReference w:type="default" r:id="rId48"/>
-      <w:footerReference w:type="default" r:id="rId49"/>
+      <w:headerReference w:type="default" r:id="rId58"/>
+      <w:footerReference w:type="default" r:id="rId59"/>
       <w:pgSz w:w="12240" w:h="15840"/>
       <w:pgMar w:top="1417" w:right="1701" w:bottom="1417" w:left="1701" w:header="708" w:footer="708" w:gutter="0"/>
       <w:pgNumType w:start="1"/>

</xml_diff>

<commit_message>
tarea 2 terminada junto con su reporte y tarea 3 igual lista
</commit_message>
<xml_diff>
--- a/Primer parcial/Tareas/Tarea 2 EditText/Tarea 2.docx
+++ b/Primer parcial/Tareas/Tarea 2 EditText/Tarea 2.docx
@@ -2718,9 +2718,142 @@
           <w:rFonts w:ascii="Arial" w:eastAsia="Arial" w:hAnsi="Arial" w:cs="Arial"/>
           <w:sz w:val="24"/>
           <w:szCs w:val="24"/>
-          <w:lang w:val="en-US"/>
-        </w:rPr>
-      </w:pPr>
+          <w:lang w:val="es-MX"/>
+        </w:rPr>
+      </w:pPr>
+      <w:r>
+        <w:rPr>
+          <w:rFonts w:ascii="Arial" w:eastAsia="Arial" w:hAnsi="Arial" w:cs="Arial"/>
+          <w:sz w:val="24"/>
+          <w:szCs w:val="24"/>
+          <w:lang w:val="es-MX"/>
+        </w:rPr>
+        <w:t>Al pulsar aceptar, el teclado se oculta</w:t>
+      </w:r>
+    </w:p>
+    <w:p>
+      <w:pPr>
+        <w:rPr>
+          <w:rFonts w:ascii="Arial" w:eastAsia="Arial" w:hAnsi="Arial" w:cs="Arial"/>
+          <w:sz w:val="24"/>
+          <w:szCs w:val="24"/>
+          <w:lang w:val="en-US"/>
+        </w:rPr>
+      </w:pPr>
+      <w:r>
+        <w:rPr>
+          <w:rFonts w:ascii="Arial" w:eastAsia="Arial" w:hAnsi="Arial" w:cs="Arial"/>
+          <w:noProof/>
+          <w:sz w:val="24"/>
+          <w:szCs w:val="24"/>
+          <w:lang w:val="en-US"/>
+        </w:rPr>
+        <w:drawing>
+          <wp:inline distT="0" distB="0" distL="0" distR="0" wp14:anchorId="613470B2" wp14:editId="0EC2BD0E">
+            <wp:extent cx="2390775" cy="5191125"/>
+            <wp:effectExtent l="0" t="0" r="9525" b="9525"/>
+            <wp:docPr id="61" name="Imagen 61"/>
+            <wp:cNvGraphicFramePr/>
+            <a:graphic xmlns:a="http://schemas.openxmlformats.org/drawingml/2006/main">
+              <a:graphicData uri="http://schemas.openxmlformats.org/drawingml/2006/picture">
+                <pic:pic xmlns:pic="http://schemas.openxmlformats.org/drawingml/2006/picture">
+                  <pic:nvPicPr>
+                    <pic:cNvPr id="61" name=""/>
+                    <pic:cNvPicPr/>
+                  </pic:nvPicPr>
+                  <pic:blipFill>
+                    <a:blip r:embed="rId35" cstate="print">
+                      <a:extLst>
+                        <a:ext uri="{28A0092B-C50C-407E-A947-70E740481C1C}">
+                          <a14:useLocalDpi xmlns:a14="http://schemas.microsoft.com/office/drawing/2010/main" val="0"/>
+                        </a:ext>
+                      </a:extLst>
+                    </a:blip>
+                    <a:stretch>
+                      <a:fillRect/>
+                    </a:stretch>
+                  </pic:blipFill>
+                  <pic:spPr>
+                    <a:xfrm>
+                      <a:off x="0" y="0"/>
+                      <a:ext cx="2390775" cy="5191125"/>
+                    </a:xfrm>
+                    <a:prstGeom prst="rect">
+                      <a:avLst/>
+                    </a:prstGeom>
+                  </pic:spPr>
+                </pic:pic>
+              </a:graphicData>
+            </a:graphic>
+          </wp:inline>
+        </w:drawing>
+      </w:r>
+      <w:r>
+        <w:rPr>
+          <w:rFonts w:ascii="Arial" w:eastAsia="Arial" w:hAnsi="Arial" w:cs="Arial"/>
+          <w:sz w:val="24"/>
+          <w:szCs w:val="24"/>
+          <w:lang w:val="en-US"/>
+        </w:rPr>
+        <w:tab/>
+      </w:r>
+      <w:r>
+        <w:rPr>
+          <w:rFonts w:ascii="Arial" w:eastAsia="Arial" w:hAnsi="Arial" w:cs="Arial"/>
+          <w:sz w:val="24"/>
+          <w:szCs w:val="24"/>
+          <w:lang w:val="en-US"/>
+        </w:rPr>
+        <w:tab/>
+      </w:r>
+      <w:r>
+        <w:rPr>
+          <w:rFonts w:ascii="Arial" w:eastAsia="Arial" w:hAnsi="Arial" w:cs="Arial"/>
+          <w:noProof/>
+          <w:sz w:val="24"/>
+          <w:szCs w:val="24"/>
+          <w:lang w:val="en-US"/>
+        </w:rPr>
+        <w:drawing>
+          <wp:inline distT="0" distB="0" distL="0" distR="0" wp14:anchorId="61A1DD16" wp14:editId="0D4B40E6">
+            <wp:extent cx="2352675" cy="5200650"/>
+            <wp:effectExtent l="0" t="0" r="9525" b="0"/>
+            <wp:docPr id="62" name="Imagen 62"/>
+            <wp:cNvGraphicFramePr/>
+            <a:graphic xmlns:a="http://schemas.openxmlformats.org/drawingml/2006/main">
+              <a:graphicData uri="http://schemas.openxmlformats.org/drawingml/2006/picture">
+                <pic:pic xmlns:pic="http://schemas.openxmlformats.org/drawingml/2006/picture">
+                  <pic:nvPicPr>
+                    <pic:cNvPr id="62" name=""/>
+                    <pic:cNvPicPr/>
+                  </pic:nvPicPr>
+                  <pic:blipFill>
+                    <a:blip r:embed="rId36" cstate="print">
+                      <a:extLst>
+                        <a:ext uri="{28A0092B-C50C-407E-A947-70E740481C1C}">
+                          <a14:useLocalDpi xmlns:a14="http://schemas.microsoft.com/office/drawing/2010/main" val="0"/>
+                        </a:ext>
+                      </a:extLst>
+                    </a:blip>
+                    <a:stretch>
+                      <a:fillRect/>
+                    </a:stretch>
+                  </pic:blipFill>
+                  <pic:spPr>
+                    <a:xfrm>
+                      <a:off x="0" y="0"/>
+                      <a:ext cx="2352675" cy="5200650"/>
+                    </a:xfrm>
+                    <a:prstGeom prst="rect">
+                      <a:avLst/>
+                    </a:prstGeom>
+                  </pic:spPr>
+                </pic:pic>
+              </a:graphicData>
+            </a:graphic>
+          </wp:inline>
+        </w:drawing>
+      </w:r>
       <w:r>
         <w:rPr>
           <w:rFonts w:ascii="Arial" w:eastAsia="Arial" w:hAnsi="Arial" w:cs="Arial"/>
@@ -2787,7 +2920,7 @@
                     <pic:cNvPicPr/>
                   </pic:nvPicPr>
                   <pic:blipFill>
-                    <a:blip r:embed="rId35"/>
+                    <a:blip r:embed="rId37"/>
                     <a:stretch>
                       <a:fillRect/>
                     </a:stretch>
@@ -2840,7 +2973,7 @@
                     <pic:cNvPicPr/>
                   </pic:nvPicPr>
                   <pic:blipFill>
-                    <a:blip r:embed="rId36" cstate="print">
+                    <a:blip r:embed="rId38" cstate="print">
                       <a:extLst>
                         <a:ext uri="{28A0092B-C50C-407E-A947-70E740481C1C}">
                           <a14:useLocalDpi xmlns:a14="http://schemas.microsoft.com/office/drawing/2010/main" val="0"/>
@@ -2934,7 +3067,7 @@
                     <pic:cNvPicPr/>
                   </pic:nvPicPr>
                   <pic:blipFill>
-                    <a:blip r:embed="rId37"/>
+                    <a:blip r:embed="rId39"/>
                     <a:stretch>
                       <a:fillRect/>
                     </a:stretch>
@@ -2987,7 +3120,7 @@
                     <pic:cNvPicPr/>
                   </pic:nvPicPr>
                   <pic:blipFill>
-                    <a:blip r:embed="rId38" cstate="print">
+                    <a:blip r:embed="rId40" cstate="print">
                       <a:extLst>
                         <a:ext uri="{28A0092B-C50C-407E-A947-70E740481C1C}">
                           <a14:useLocalDpi xmlns:a14="http://schemas.microsoft.com/office/drawing/2010/main" val="0"/>
@@ -3117,7 +3250,7 @@
                     <pic:cNvPicPr/>
                   </pic:nvPicPr>
                   <pic:blipFill>
-                    <a:blip r:embed="rId39"/>
+                    <a:blip r:embed="rId41"/>
                     <a:stretch>
                       <a:fillRect/>
                     </a:stretch>
@@ -3184,7 +3317,7 @@
                     <pic:cNvPicPr/>
                   </pic:nvPicPr>
                   <pic:blipFill>
-                    <a:blip r:embed="rId40"/>
+                    <a:blip r:embed="rId42"/>
                     <a:stretch>
                       <a:fillRect/>
                     </a:stretch>
@@ -3237,7 +3370,7 @@
                     <pic:cNvPicPr/>
                   </pic:nvPicPr>
                   <pic:blipFill>
-                    <a:blip r:embed="rId41" cstate="print">
+                    <a:blip r:embed="rId43" cstate="print">
                       <a:extLst>
                         <a:ext uri="{28A0092B-C50C-407E-A947-70E740481C1C}">
                           <a14:useLocalDpi xmlns:a14="http://schemas.microsoft.com/office/drawing/2010/main" val="0"/>
@@ -3312,7 +3445,7 @@
                     <pic:cNvPicPr/>
                   </pic:nvPicPr>
                   <pic:blipFill>
-                    <a:blip r:embed="rId42" cstate="print">
+                    <a:blip r:embed="rId44" cstate="print">
                       <a:extLst>
                         <a:ext uri="{28A0092B-C50C-407E-A947-70E740481C1C}">
                           <a14:useLocalDpi xmlns:a14="http://schemas.microsoft.com/office/drawing/2010/main" val="0"/>
@@ -3428,7 +3561,7 @@
                     <pic:cNvPicPr/>
                   </pic:nvPicPr>
                   <pic:blipFill>
-                    <a:blip r:embed="rId43"/>
+                    <a:blip r:embed="rId45"/>
                     <a:stretch>
                       <a:fillRect/>
                     </a:stretch>
@@ -3481,7 +3614,7 @@
                     <pic:cNvPicPr/>
                   </pic:nvPicPr>
                   <pic:blipFill>
-                    <a:blip r:embed="rId44" cstate="print">
+                    <a:blip r:embed="rId46" cstate="print">
                       <a:extLst>
                         <a:ext uri="{28A0092B-C50C-407E-A947-70E740481C1C}">
                           <a14:useLocalDpi xmlns:a14="http://schemas.microsoft.com/office/drawing/2010/main" val="0"/>
@@ -3573,7 +3706,7 @@
                     <pic:cNvPicPr/>
                   </pic:nvPicPr>
                   <pic:blipFill>
-                    <a:blip r:embed="rId45"/>
+                    <a:blip r:embed="rId47"/>
                     <a:stretch>
                       <a:fillRect/>
                     </a:stretch>
@@ -3622,7 +3755,7 @@
                     <pic:cNvPicPr/>
                   </pic:nvPicPr>
                   <pic:blipFill>
-                    <a:blip r:embed="rId46"/>
+                    <a:blip r:embed="rId48"/>
                     <a:stretch>
                       <a:fillRect/>
                     </a:stretch>
@@ -3675,7 +3808,7 @@
                     <pic:cNvPicPr/>
                   </pic:nvPicPr>
                   <pic:blipFill>
-                    <a:blip r:embed="rId47" cstate="print">
+                    <a:blip r:embed="rId49" cstate="print">
                       <a:extLst>
                         <a:ext uri="{28A0092B-C50C-407E-A947-70E740481C1C}">
                           <a14:useLocalDpi xmlns:a14="http://schemas.microsoft.com/office/drawing/2010/main" val="0"/>
@@ -3767,7 +3900,7 @@
                     <pic:cNvPicPr/>
                   </pic:nvPicPr>
                   <pic:blipFill>
-                    <a:blip r:embed="rId48"/>
+                    <a:blip r:embed="rId50"/>
                     <a:stretch>
                       <a:fillRect/>
                     </a:stretch>
@@ -3790,6 +3923,76 @@
     </w:p>
     <w:p>
       <w:pPr>
+        <w:pStyle w:val="Prrafodelista"/>
+        <w:rPr>
+          <w:rFonts w:ascii="Arial" w:eastAsia="Arial" w:hAnsi="Arial" w:cs="Arial"/>
+          <w:sz w:val="24"/>
+          <w:szCs w:val="24"/>
+          <w:lang w:val="es-MX"/>
+        </w:rPr>
+      </w:pPr>
+    </w:p>
+    <w:p>
+      <w:pPr>
+        <w:jc w:val="center"/>
+        <w:rPr>
+          <w:rFonts w:ascii="Arial" w:eastAsia="Arial" w:hAnsi="Arial" w:cs="Arial"/>
+          <w:sz w:val="24"/>
+          <w:szCs w:val="24"/>
+          <w:lang w:val="es-MX"/>
+        </w:rPr>
+      </w:pPr>
+      <w:r>
+        <w:rPr>
+          <w:rFonts w:ascii="Arial" w:eastAsia="Arial" w:hAnsi="Arial" w:cs="Arial"/>
+          <w:noProof/>
+          <w:sz w:val="24"/>
+          <w:szCs w:val="24"/>
+          <w:lang w:val="es-MX"/>
+        </w:rPr>
+        <w:drawing>
+          <wp:inline distT="0" distB="0" distL="0" distR="0" wp14:anchorId="7577BFFE" wp14:editId="0E0D641E">
+            <wp:extent cx="2752725" cy="5781675"/>
+            <wp:effectExtent l="0" t="0" r="9525" b="9525"/>
+            <wp:docPr id="49" name="Imagen 49" descr="Patrón de fondo&#10;&#10;Descripción generada automáticamente con confianza media"/>
+            <wp:cNvGraphicFramePr/>
+            <a:graphic xmlns:a="http://schemas.openxmlformats.org/drawingml/2006/main">
+              <a:graphicData uri="http://schemas.openxmlformats.org/drawingml/2006/picture">
+                <pic:pic xmlns:pic="http://schemas.openxmlformats.org/drawingml/2006/picture">
+                  <pic:nvPicPr>
+                    <pic:cNvPr id="39" name="Imagen 39" descr="Patrón de fondo&#10;&#10;Descripción generada automáticamente con confianza media"/>
+                    <pic:cNvPicPr/>
+                  </pic:nvPicPr>
+                  <pic:blipFill>
+                    <a:blip r:embed="rId49" cstate="print">
+                      <a:extLst>
+                        <a:ext uri="{28A0092B-C50C-407E-A947-70E740481C1C}">
+                          <a14:useLocalDpi xmlns:a14="http://schemas.microsoft.com/office/drawing/2010/main" val="0"/>
+                        </a:ext>
+                      </a:extLst>
+                    </a:blip>
+                    <a:stretch>
+                      <a:fillRect/>
+                    </a:stretch>
+                  </pic:blipFill>
+                  <pic:spPr>
+                    <a:xfrm>
+                      <a:off x="0" y="0"/>
+                      <a:ext cx="2752725" cy="5781675"/>
+                    </a:xfrm>
+                    <a:prstGeom prst="rect">
+                      <a:avLst/>
+                    </a:prstGeom>
+                  </pic:spPr>
+                </pic:pic>
+              </a:graphicData>
+            </a:graphic>
+          </wp:inline>
+        </w:drawing>
+      </w:r>
+    </w:p>
+    <w:p>
+      <w:pPr>
         <w:rPr>
           <w:rFonts w:ascii="Arial" w:eastAsia="Arial" w:hAnsi="Arial" w:cs="Arial"/>
           <w:sz w:val="24"/>
@@ -3862,7 +4065,7 @@
                     <pic:cNvPicPr/>
                   </pic:nvPicPr>
                   <pic:blipFill>
-                    <a:blip r:embed="rId49"/>
+                    <a:blip r:embed="rId51"/>
                     <a:stretch>
                       <a:fillRect/>
                     </a:stretch>
@@ -3915,7 +4118,7 @@
                     <pic:cNvPicPr/>
                   </pic:nvPicPr>
                   <pic:blipFill>
-                    <a:blip r:embed="rId50" cstate="print">
+                    <a:blip r:embed="rId52" cstate="print">
                       <a:extLst>
                         <a:ext uri="{28A0092B-C50C-407E-A947-70E740481C1C}">
                           <a14:useLocalDpi xmlns:a14="http://schemas.microsoft.com/office/drawing/2010/main" val="0"/>
@@ -4027,7 +4230,7 @@
                     <pic:cNvPicPr/>
                   </pic:nvPicPr>
                   <pic:blipFill>
-                    <a:blip r:embed="rId51"/>
+                    <a:blip r:embed="rId53"/>
                     <a:stretch>
                       <a:fillRect/>
                     </a:stretch>
@@ -4076,7 +4279,7 @@
                     <pic:cNvPicPr/>
                   </pic:nvPicPr>
                   <pic:blipFill>
-                    <a:blip r:embed="rId52" cstate="print">
+                    <a:blip r:embed="rId54" cstate="print">
                       <a:extLst>
                         <a:ext uri="{28A0092B-C50C-407E-A947-70E740481C1C}">
                           <a14:useLocalDpi xmlns:a14="http://schemas.microsoft.com/office/drawing/2010/main" val="0"/>
@@ -4201,7 +4404,7 @@
                     <pic:cNvPicPr/>
                   </pic:nvPicPr>
                   <pic:blipFill>
-                    <a:blip r:embed="rId53" cstate="print">
+                    <a:blip r:embed="rId55" cstate="print">
                       <a:extLst>
                         <a:ext uri="{28A0092B-C50C-407E-A947-70E740481C1C}">
                           <a14:useLocalDpi xmlns:a14="http://schemas.microsoft.com/office/drawing/2010/main" val="0"/>
@@ -4311,7 +4514,7 @@
                     <pic:cNvPicPr/>
                   </pic:nvPicPr>
                   <pic:blipFill>
-                    <a:blip r:embed="rId54"/>
+                    <a:blip r:embed="rId56"/>
                     <a:stretch>
                       <a:fillRect/>
                     </a:stretch>
@@ -4361,7 +4564,7 @@
                     <pic:cNvPicPr/>
                   </pic:nvPicPr>
                   <pic:blipFill>
-                    <a:blip r:embed="rId55" cstate="print">
+                    <a:blip r:embed="rId57" cstate="print">
                       <a:extLst>
                         <a:ext uri="{28A0092B-C50C-407E-A947-70E740481C1C}">
                           <a14:useLocalDpi xmlns:a14="http://schemas.microsoft.com/office/drawing/2010/main" val="0"/>
@@ -4452,7 +4655,7 @@
                     <pic:cNvPicPr/>
                   </pic:nvPicPr>
                   <pic:blipFill>
-                    <a:blip r:embed="rId56"/>
+                    <a:blip r:embed="rId58"/>
                     <a:stretch>
                       <a:fillRect/>
                     </a:stretch>
@@ -4505,7 +4708,7 @@
                     <pic:cNvPicPr/>
                   </pic:nvPicPr>
                   <pic:blipFill>
-                    <a:blip r:embed="rId57" cstate="print">
+                    <a:blip r:embed="rId59" cstate="print">
                       <a:extLst>
                         <a:ext uri="{28A0092B-C50C-407E-A947-70E740481C1C}">
                           <a14:useLocalDpi xmlns:a14="http://schemas.microsoft.com/office/drawing/2010/main" val="0"/>
@@ -4577,6 +4780,54 @@
           <w:lang w:val="es-MX"/>
         </w:rPr>
       </w:pPr>
+      <w:r>
+        <w:rPr>
+          <w:rFonts w:ascii="Arial" w:eastAsia="Arial" w:hAnsi="Arial" w:cs="Arial"/>
+          <w:noProof/>
+          <w:sz w:val="24"/>
+          <w:szCs w:val="24"/>
+          <w:lang w:val="es-MX"/>
+        </w:rPr>
+        <w:drawing>
+          <wp:inline distT="0" distB="0" distL="0" distR="0" wp14:anchorId="71DF3114" wp14:editId="45D7A537">
+            <wp:extent cx="1933575" cy="3333750"/>
+            <wp:effectExtent l="0" t="0" r="9525" b="0"/>
+            <wp:docPr id="50" name="Imagen 50"/>
+            <wp:cNvGraphicFramePr/>
+            <a:graphic xmlns:a="http://schemas.openxmlformats.org/drawingml/2006/main">
+              <a:graphicData uri="http://schemas.openxmlformats.org/drawingml/2006/picture">
+                <pic:pic xmlns:pic="http://schemas.openxmlformats.org/drawingml/2006/picture">
+                  <pic:nvPicPr>
+                    <pic:cNvPr id="50" name=""/>
+                    <pic:cNvPicPr/>
+                  </pic:nvPicPr>
+                  <pic:blipFill>
+                    <a:blip r:embed="rId60" cstate="print">
+                      <a:extLst>
+                        <a:ext uri="{28A0092B-C50C-407E-A947-70E740481C1C}">
+                          <a14:useLocalDpi xmlns:a14="http://schemas.microsoft.com/office/drawing/2010/main" val="0"/>
+                        </a:ext>
+                      </a:extLst>
+                    </a:blip>
+                    <a:stretch>
+                      <a:fillRect/>
+                    </a:stretch>
+                  </pic:blipFill>
+                  <pic:spPr>
+                    <a:xfrm>
+                      <a:off x="0" y="0"/>
+                      <a:ext cx="1933575" cy="3333750"/>
+                    </a:xfrm>
+                    <a:prstGeom prst="rect">
+                      <a:avLst/>
+                    </a:prstGeom>
+                  </pic:spPr>
+                </pic:pic>
+              </a:graphicData>
+            </a:graphic>
+          </wp:inline>
+        </w:drawing>
+      </w:r>
     </w:p>
     <w:p>
       <w:pPr>
@@ -4605,25 +4856,62 @@
     </w:p>
     <w:p>
       <w:pPr>
-        <w:pStyle w:val="Prrafodelista"/>
-        <w:rPr>
-          <w:rFonts w:ascii="Arial" w:eastAsia="Arial" w:hAnsi="Arial" w:cs="Arial"/>
-          <w:sz w:val="24"/>
-          <w:szCs w:val="24"/>
-          <w:lang w:val="es-MX"/>
-        </w:rPr>
-      </w:pPr>
-    </w:p>
-    <w:p>
-      <w:pPr>
-        <w:jc w:val="both"/>
-        <w:rPr>
-          <w:rFonts w:ascii="Arial" w:eastAsia="Arial" w:hAnsi="Arial" w:cs="Arial"/>
-          <w:sz w:val="24"/>
-          <w:szCs w:val="24"/>
-          <w:lang w:val="es-MX"/>
-        </w:rPr>
-      </w:pPr>
+        <w:jc w:val="center"/>
+        <w:rPr>
+          <w:rFonts w:ascii="Arial" w:eastAsia="Arial" w:hAnsi="Arial" w:cs="Arial"/>
+          <w:sz w:val="24"/>
+          <w:szCs w:val="24"/>
+          <w:lang w:val="es-MX"/>
+        </w:rPr>
+      </w:pPr>
+      <w:r>
+        <w:rPr>
+          <w:rFonts w:ascii="Arial" w:eastAsia="Arial" w:hAnsi="Arial" w:cs="Arial"/>
+          <w:noProof/>
+          <w:sz w:val="24"/>
+          <w:szCs w:val="24"/>
+          <w:lang w:val="es-MX"/>
+        </w:rPr>
+        <w:drawing>
+          <wp:inline distT="0" distB="0" distL="0" distR="0" wp14:anchorId="6B156AA8" wp14:editId="30927213">
+            <wp:extent cx="2114550" cy="3943350"/>
+            <wp:effectExtent l="0" t="0" r="0" b="0"/>
+            <wp:docPr id="51" name="Imagen 51"/>
+            <wp:cNvGraphicFramePr/>
+            <a:graphic xmlns:a="http://schemas.openxmlformats.org/drawingml/2006/main">
+              <a:graphicData uri="http://schemas.openxmlformats.org/drawingml/2006/picture">
+                <pic:pic xmlns:pic="http://schemas.openxmlformats.org/drawingml/2006/picture">
+                  <pic:nvPicPr>
+                    <pic:cNvPr id="51" name=""/>
+                    <pic:cNvPicPr/>
+                  </pic:nvPicPr>
+                  <pic:blipFill>
+                    <a:blip r:embed="rId61" cstate="print">
+                      <a:extLst>
+                        <a:ext uri="{28A0092B-C50C-407E-A947-70E740481C1C}">
+                          <a14:useLocalDpi xmlns:a14="http://schemas.microsoft.com/office/drawing/2010/main" val="0"/>
+                        </a:ext>
+                      </a:extLst>
+                    </a:blip>
+                    <a:stretch>
+                      <a:fillRect/>
+                    </a:stretch>
+                  </pic:blipFill>
+                  <pic:spPr>
+                    <a:xfrm>
+                      <a:off x="0" y="0"/>
+                      <a:ext cx="2114550" cy="3943350"/>
+                    </a:xfrm>
+                    <a:prstGeom prst="rect">
+                      <a:avLst/>
+                    </a:prstGeom>
+                  </pic:spPr>
+                </pic:pic>
+              </a:graphicData>
+            </a:graphic>
+          </wp:inline>
+        </w:drawing>
+      </w:r>
     </w:p>
     <w:p>
       <w:pPr>
@@ -4647,19 +4935,68 @@
           <w:szCs w:val="24"/>
           <w:lang w:val="es-MX"/>
         </w:rPr>
+        <w:lastRenderedPageBreak/>
         <w:t xml:space="preserve"> Cambio de color del texto seleccionado.</w:t>
       </w:r>
     </w:p>
     <w:p>
       <w:pPr>
-        <w:jc w:val="both"/>
-        <w:rPr>
-          <w:rFonts w:ascii="Arial" w:eastAsia="Arial" w:hAnsi="Arial" w:cs="Arial"/>
-          <w:sz w:val="24"/>
-          <w:szCs w:val="24"/>
-          <w:lang w:val="es-MX"/>
-        </w:rPr>
-      </w:pPr>
+        <w:jc w:val="center"/>
+        <w:rPr>
+          <w:rFonts w:ascii="Arial" w:eastAsia="Arial" w:hAnsi="Arial" w:cs="Arial"/>
+          <w:sz w:val="24"/>
+          <w:szCs w:val="24"/>
+          <w:lang w:val="es-MX"/>
+        </w:rPr>
+      </w:pPr>
+      <w:r>
+        <w:rPr>
+          <w:rFonts w:ascii="Arial" w:eastAsia="Arial" w:hAnsi="Arial" w:cs="Arial"/>
+          <w:noProof/>
+          <w:sz w:val="24"/>
+          <w:szCs w:val="24"/>
+          <w:lang w:val="es-MX"/>
+        </w:rPr>
+        <w:drawing>
+          <wp:inline distT="0" distB="0" distL="0" distR="0" wp14:anchorId="3A508D39" wp14:editId="6E38EE86">
+            <wp:extent cx="1771650" cy="3924300"/>
+            <wp:effectExtent l="0" t="0" r="0" b="0"/>
+            <wp:docPr id="52" name="Imagen 52"/>
+            <wp:cNvGraphicFramePr/>
+            <a:graphic xmlns:a="http://schemas.openxmlformats.org/drawingml/2006/main">
+              <a:graphicData uri="http://schemas.openxmlformats.org/drawingml/2006/picture">
+                <pic:pic xmlns:pic="http://schemas.openxmlformats.org/drawingml/2006/picture">
+                  <pic:nvPicPr>
+                    <pic:cNvPr id="52" name=""/>
+                    <pic:cNvPicPr/>
+                  </pic:nvPicPr>
+                  <pic:blipFill>
+                    <a:blip r:embed="rId62" cstate="print">
+                      <a:extLst>
+                        <a:ext uri="{28A0092B-C50C-407E-A947-70E740481C1C}">
+                          <a14:useLocalDpi xmlns:a14="http://schemas.microsoft.com/office/drawing/2010/main" val="0"/>
+                        </a:ext>
+                      </a:extLst>
+                    </a:blip>
+                    <a:stretch>
+                      <a:fillRect/>
+                    </a:stretch>
+                  </pic:blipFill>
+                  <pic:spPr>
+                    <a:xfrm>
+                      <a:off x="0" y="0"/>
+                      <a:ext cx="1771650" cy="3924300"/>
+                    </a:xfrm>
+                    <a:prstGeom prst="rect">
+                      <a:avLst/>
+                    </a:prstGeom>
+                  </pic:spPr>
+                </pic:pic>
+              </a:graphicData>
+            </a:graphic>
+          </wp:inline>
+        </w:drawing>
+      </w:r>
     </w:p>
     <w:p>
       <w:pPr>
@@ -4688,14 +5025,62 @@
     </w:p>
     <w:p>
       <w:pPr>
-        <w:jc w:val="both"/>
-        <w:rPr>
-          <w:rFonts w:ascii="Arial" w:eastAsia="Arial" w:hAnsi="Arial" w:cs="Arial"/>
-          <w:sz w:val="24"/>
-          <w:szCs w:val="24"/>
-          <w:lang w:val="es-MX"/>
-        </w:rPr>
-      </w:pPr>
+        <w:jc w:val="center"/>
+        <w:rPr>
+          <w:rFonts w:ascii="Arial" w:eastAsia="Arial" w:hAnsi="Arial" w:cs="Arial"/>
+          <w:sz w:val="24"/>
+          <w:szCs w:val="24"/>
+          <w:lang w:val="es-MX"/>
+        </w:rPr>
+      </w:pPr>
+      <w:r>
+        <w:rPr>
+          <w:rFonts w:ascii="Arial" w:eastAsia="Arial" w:hAnsi="Arial" w:cs="Arial"/>
+          <w:noProof/>
+          <w:sz w:val="24"/>
+          <w:szCs w:val="24"/>
+          <w:lang w:val="es-MX"/>
+        </w:rPr>
+        <w:drawing>
+          <wp:inline distT="0" distB="0" distL="0" distR="0" wp14:anchorId="769F3344" wp14:editId="79B3970D">
+            <wp:extent cx="1809750" cy="3486150"/>
+            <wp:effectExtent l="0" t="0" r="0" b="0"/>
+            <wp:docPr id="53" name="Imagen 53"/>
+            <wp:cNvGraphicFramePr/>
+            <a:graphic xmlns:a="http://schemas.openxmlformats.org/drawingml/2006/main">
+              <a:graphicData uri="http://schemas.openxmlformats.org/drawingml/2006/picture">
+                <pic:pic xmlns:pic="http://schemas.openxmlformats.org/drawingml/2006/picture">
+                  <pic:nvPicPr>
+                    <pic:cNvPr id="53" name=""/>
+                    <pic:cNvPicPr/>
+                  </pic:nvPicPr>
+                  <pic:blipFill>
+                    <a:blip r:embed="rId63" cstate="print">
+                      <a:extLst>
+                        <a:ext uri="{28A0092B-C50C-407E-A947-70E740481C1C}">
+                          <a14:useLocalDpi xmlns:a14="http://schemas.microsoft.com/office/drawing/2010/main" val="0"/>
+                        </a:ext>
+                      </a:extLst>
+                    </a:blip>
+                    <a:stretch>
+                      <a:fillRect/>
+                    </a:stretch>
+                  </pic:blipFill>
+                  <pic:spPr>
+                    <a:xfrm>
+                      <a:off x="0" y="0"/>
+                      <a:ext cx="1809750" cy="3486150"/>
+                    </a:xfrm>
+                    <a:prstGeom prst="rect">
+                      <a:avLst/>
+                    </a:prstGeom>
+                  </pic:spPr>
+                </pic:pic>
+              </a:graphicData>
+            </a:graphic>
+          </wp:inline>
+        </w:drawing>
+      </w:r>
     </w:p>
     <w:p>
       <w:pPr>
@@ -4719,22 +5104,12 @@
           <w:szCs w:val="24"/>
           <w:lang w:val="es-MX"/>
         </w:rPr>
+        <w:lastRenderedPageBreak/>
         <w:t xml:space="preserve"> Cambio de color del borde.</w:t>
       </w:r>
     </w:p>
     <w:p>
       <w:pPr>
-        <w:pStyle w:val="Prrafodelista"/>
-        <w:rPr>
-          <w:rFonts w:ascii="Arial" w:eastAsia="Arial" w:hAnsi="Arial" w:cs="Arial"/>
-          <w:sz w:val="24"/>
-          <w:szCs w:val="24"/>
-          <w:lang w:val="es-MX"/>
-        </w:rPr>
-      </w:pPr>
-    </w:p>
-    <w:p>
-      <w:pPr>
         <w:jc w:val="both"/>
         <w:rPr>
           <w:rFonts w:ascii="Arial" w:eastAsia="Arial" w:hAnsi="Arial" w:cs="Arial"/>
@@ -4743,6 +5118,179 @@
           <w:lang w:val="es-MX"/>
         </w:rPr>
       </w:pPr>
+      <w:r>
+        <w:rPr>
+          <w:rFonts w:ascii="Arial" w:eastAsia="Arial" w:hAnsi="Arial" w:cs="Arial"/>
+          <w:noProof/>
+          <w:sz w:val="24"/>
+          <w:szCs w:val="24"/>
+          <w:lang w:val="es-MX"/>
+        </w:rPr>
+        <w:drawing>
+          <wp:inline distT="0" distB="0" distL="0" distR="0" wp14:anchorId="5994F449" wp14:editId="3A290648">
+            <wp:extent cx="2514600" cy="3924300"/>
+            <wp:effectExtent l="0" t="0" r="0" b="0"/>
+            <wp:docPr id="55" name="Imagen 55"/>
+            <wp:cNvGraphicFramePr/>
+            <a:graphic xmlns:a="http://schemas.openxmlformats.org/drawingml/2006/main">
+              <a:graphicData uri="http://schemas.openxmlformats.org/drawingml/2006/picture">
+                <pic:pic xmlns:pic="http://schemas.openxmlformats.org/drawingml/2006/picture">
+                  <pic:nvPicPr>
+                    <pic:cNvPr id="55" name=""/>
+                    <pic:cNvPicPr/>
+                  </pic:nvPicPr>
+                  <pic:blipFill>
+                    <a:blip r:embed="rId64" cstate="print">
+                      <a:extLst>
+                        <a:ext uri="{28A0092B-C50C-407E-A947-70E740481C1C}">
+                          <a14:useLocalDpi xmlns:a14="http://schemas.microsoft.com/office/drawing/2010/main" val="0"/>
+                        </a:ext>
+                      </a:extLst>
+                    </a:blip>
+                    <a:stretch>
+                      <a:fillRect/>
+                    </a:stretch>
+                  </pic:blipFill>
+                  <pic:spPr>
+                    <a:xfrm>
+                      <a:off x="0" y="0"/>
+                      <a:ext cx="2514600" cy="3924300"/>
+                    </a:xfrm>
+                    <a:prstGeom prst="rect">
+                      <a:avLst/>
+                    </a:prstGeom>
+                  </pic:spPr>
+                </pic:pic>
+              </a:graphicData>
+            </a:graphic>
+          </wp:inline>
+        </w:drawing>
+      </w:r>
+      <w:r>
+        <w:rPr>
+          <w:rFonts w:ascii="Arial" w:eastAsia="Arial" w:hAnsi="Arial" w:cs="Arial"/>
+          <w:sz w:val="24"/>
+          <w:szCs w:val="24"/>
+          <w:lang w:val="es-MX"/>
+        </w:rPr>
+        <w:tab/>
+      </w:r>
+      <w:r>
+        <w:rPr>
+          <w:rFonts w:ascii="Arial" w:eastAsia="Arial" w:hAnsi="Arial" w:cs="Arial"/>
+          <w:sz w:val="24"/>
+          <w:szCs w:val="24"/>
+          <w:lang w:val="es-MX"/>
+        </w:rPr>
+        <w:tab/>
+      </w:r>
+      <w:r>
+        <w:rPr>
+          <w:rFonts w:ascii="Arial" w:eastAsia="Arial" w:hAnsi="Arial" w:cs="Arial"/>
+          <w:noProof/>
+          <w:sz w:val="24"/>
+          <w:szCs w:val="24"/>
+          <w:lang w:val="es-MX"/>
+        </w:rPr>
+        <w:drawing>
+          <wp:inline distT="0" distB="0" distL="0" distR="0" wp14:anchorId="75DE8B90" wp14:editId="04DED160">
+            <wp:extent cx="2181225" cy="3914775"/>
+            <wp:effectExtent l="0" t="0" r="9525" b="9525"/>
+            <wp:docPr id="56" name="Imagen 56"/>
+            <wp:cNvGraphicFramePr/>
+            <a:graphic xmlns:a="http://schemas.openxmlformats.org/drawingml/2006/main">
+              <a:graphicData uri="http://schemas.openxmlformats.org/drawingml/2006/picture">
+                <pic:pic xmlns:pic="http://schemas.openxmlformats.org/drawingml/2006/picture">
+                  <pic:nvPicPr>
+                    <pic:cNvPr id="56" name=""/>
+                    <pic:cNvPicPr/>
+                  </pic:nvPicPr>
+                  <pic:blipFill>
+                    <a:blip r:embed="rId65" cstate="print">
+                      <a:extLst>
+                        <a:ext uri="{28A0092B-C50C-407E-A947-70E740481C1C}">
+                          <a14:useLocalDpi xmlns:a14="http://schemas.microsoft.com/office/drawing/2010/main" val="0"/>
+                        </a:ext>
+                      </a:extLst>
+                    </a:blip>
+                    <a:stretch>
+                      <a:fillRect/>
+                    </a:stretch>
+                  </pic:blipFill>
+                  <pic:spPr>
+                    <a:xfrm>
+                      <a:off x="0" y="0"/>
+                      <a:ext cx="2181225" cy="3914775"/>
+                    </a:xfrm>
+                    <a:prstGeom prst="rect">
+                      <a:avLst/>
+                    </a:prstGeom>
+                  </pic:spPr>
+                </pic:pic>
+              </a:graphicData>
+            </a:graphic>
+          </wp:inline>
+        </w:drawing>
+      </w:r>
+    </w:p>
+    <w:p>
+      <w:pPr>
+        <w:jc w:val="center"/>
+        <w:rPr>
+          <w:rFonts w:ascii="Arial" w:eastAsia="Arial" w:hAnsi="Arial" w:cs="Arial"/>
+          <w:sz w:val="24"/>
+          <w:szCs w:val="24"/>
+          <w:lang w:val="es-MX"/>
+        </w:rPr>
+      </w:pPr>
+      <w:r>
+        <w:rPr>
+          <w:rFonts w:ascii="Arial" w:eastAsia="Arial" w:hAnsi="Arial" w:cs="Arial"/>
+          <w:noProof/>
+          <w:sz w:val="24"/>
+          <w:szCs w:val="24"/>
+          <w:lang w:val="es-MX"/>
+        </w:rPr>
+        <w:drawing>
+          <wp:inline distT="0" distB="0" distL="0" distR="0" wp14:anchorId="1751FF45" wp14:editId="0AB1570F">
+            <wp:extent cx="2143125" cy="3857625"/>
+            <wp:effectExtent l="0" t="0" r="9525" b="9525"/>
+            <wp:docPr id="57" name="Imagen 57"/>
+            <wp:cNvGraphicFramePr/>
+            <a:graphic xmlns:a="http://schemas.openxmlformats.org/drawingml/2006/main">
+              <a:graphicData uri="http://schemas.openxmlformats.org/drawingml/2006/picture">
+                <pic:pic xmlns:pic="http://schemas.openxmlformats.org/drawingml/2006/picture">
+                  <pic:nvPicPr>
+                    <pic:cNvPr id="57" name=""/>
+                    <pic:cNvPicPr/>
+                  </pic:nvPicPr>
+                  <pic:blipFill>
+                    <a:blip r:embed="rId66" cstate="print">
+                      <a:extLst>
+                        <a:ext uri="{28A0092B-C50C-407E-A947-70E740481C1C}">
+                          <a14:useLocalDpi xmlns:a14="http://schemas.microsoft.com/office/drawing/2010/main" val="0"/>
+                        </a:ext>
+                      </a:extLst>
+                    </a:blip>
+                    <a:stretch>
+                      <a:fillRect/>
+                    </a:stretch>
+                  </pic:blipFill>
+                  <pic:spPr>
+                    <a:xfrm>
+                      <a:off x="0" y="0"/>
+                      <a:ext cx="2143125" cy="3857625"/>
+                    </a:xfrm>
+                    <a:prstGeom prst="rect">
+                      <a:avLst/>
+                    </a:prstGeom>
+                  </pic:spPr>
+                </pic:pic>
+              </a:graphicData>
+            </a:graphic>
+          </wp:inline>
+        </w:drawing>
+      </w:r>
     </w:p>
     <w:p>
       <w:pPr>
@@ -4766,19 +5314,68 @@
           <w:szCs w:val="24"/>
           <w:lang w:val="es-MX"/>
         </w:rPr>
+        <w:lastRenderedPageBreak/>
         <w:t xml:space="preserve"> Cambio del tamaño de la fuente.</w:t>
       </w:r>
     </w:p>
     <w:p>
       <w:pPr>
-        <w:jc w:val="both"/>
-        <w:rPr>
-          <w:rFonts w:ascii="Arial" w:eastAsia="Arial" w:hAnsi="Arial" w:cs="Arial"/>
-          <w:sz w:val="24"/>
-          <w:szCs w:val="24"/>
-          <w:lang w:val="es-MX"/>
-        </w:rPr>
-      </w:pPr>
+        <w:jc w:val="center"/>
+        <w:rPr>
+          <w:rFonts w:ascii="Arial" w:eastAsia="Arial" w:hAnsi="Arial" w:cs="Arial"/>
+          <w:sz w:val="24"/>
+          <w:szCs w:val="24"/>
+          <w:lang w:val="es-MX"/>
+        </w:rPr>
+      </w:pPr>
+      <w:r>
+        <w:rPr>
+          <w:rFonts w:ascii="Arial" w:eastAsia="Arial" w:hAnsi="Arial" w:cs="Arial"/>
+          <w:noProof/>
+          <w:sz w:val="24"/>
+          <w:szCs w:val="24"/>
+          <w:lang w:val="es-MX"/>
+        </w:rPr>
+        <w:drawing>
+          <wp:inline distT="0" distB="0" distL="0" distR="0" wp14:anchorId="2875B210" wp14:editId="63B67974">
+            <wp:extent cx="2047875" cy="3609975"/>
+            <wp:effectExtent l="0" t="0" r="9525" b="9525"/>
+            <wp:docPr id="58" name="Imagen 58" descr="Patrón de fondo&#10;&#10;Descripción generada automáticamente con confianza baja"/>
+            <wp:cNvGraphicFramePr/>
+            <a:graphic xmlns:a="http://schemas.openxmlformats.org/drawingml/2006/main">
+              <a:graphicData uri="http://schemas.openxmlformats.org/drawingml/2006/picture">
+                <pic:pic xmlns:pic="http://schemas.openxmlformats.org/drawingml/2006/picture">
+                  <pic:nvPicPr>
+                    <pic:cNvPr id="58" name="Imagen 58" descr="Patrón de fondo&#10;&#10;Descripción generada automáticamente con confianza baja"/>
+                    <pic:cNvPicPr/>
+                  </pic:nvPicPr>
+                  <pic:blipFill>
+                    <a:blip r:embed="rId67" cstate="print">
+                      <a:extLst>
+                        <a:ext uri="{28A0092B-C50C-407E-A947-70E740481C1C}">
+                          <a14:useLocalDpi xmlns:a14="http://schemas.microsoft.com/office/drawing/2010/main" val="0"/>
+                        </a:ext>
+                      </a:extLst>
+                    </a:blip>
+                    <a:stretch>
+                      <a:fillRect/>
+                    </a:stretch>
+                  </pic:blipFill>
+                  <pic:spPr>
+                    <a:xfrm>
+                      <a:off x="0" y="0"/>
+                      <a:ext cx="2047875" cy="3609975"/>
+                    </a:xfrm>
+                    <a:prstGeom prst="rect">
+                      <a:avLst/>
+                    </a:prstGeom>
+                  </pic:spPr>
+                </pic:pic>
+              </a:graphicData>
+            </a:graphic>
+          </wp:inline>
+        </w:drawing>
+      </w:r>
     </w:p>
     <w:p>
       <w:pPr>
@@ -4807,18 +5404,66 @@
     </w:p>
     <w:p>
       <w:pPr>
-        <w:jc w:val="both"/>
-        <w:rPr>
-          <w:rFonts w:ascii="Arial" w:eastAsia="Arial" w:hAnsi="Arial" w:cs="Arial"/>
-          <w:sz w:val="24"/>
-          <w:szCs w:val="24"/>
-          <w:lang w:val="es-MX"/>
-        </w:rPr>
-      </w:pPr>
+        <w:jc w:val="center"/>
+        <w:rPr>
+          <w:rFonts w:ascii="Arial" w:eastAsia="Arial" w:hAnsi="Arial" w:cs="Arial"/>
+          <w:sz w:val="24"/>
+          <w:szCs w:val="24"/>
+          <w:lang w:val="es-MX"/>
+        </w:rPr>
+      </w:pPr>
+      <w:r>
+        <w:rPr>
+          <w:rFonts w:ascii="Arial" w:eastAsia="Arial" w:hAnsi="Arial" w:cs="Arial"/>
+          <w:noProof/>
+          <w:sz w:val="24"/>
+          <w:szCs w:val="24"/>
+          <w:lang w:val="es-MX"/>
+        </w:rPr>
+        <w:drawing>
+          <wp:inline distT="0" distB="0" distL="0" distR="0" wp14:anchorId="0E589BC0" wp14:editId="1FFD139B">
+            <wp:extent cx="1924050" cy="3676650"/>
+            <wp:effectExtent l="0" t="0" r="0" b="0"/>
+            <wp:docPr id="59" name="Imagen 59"/>
+            <wp:cNvGraphicFramePr/>
+            <a:graphic xmlns:a="http://schemas.openxmlformats.org/drawingml/2006/main">
+              <a:graphicData uri="http://schemas.openxmlformats.org/drawingml/2006/picture">
+                <pic:pic xmlns:pic="http://schemas.openxmlformats.org/drawingml/2006/picture">
+                  <pic:nvPicPr>
+                    <pic:cNvPr id="59" name=""/>
+                    <pic:cNvPicPr/>
+                  </pic:nvPicPr>
+                  <pic:blipFill>
+                    <a:blip r:embed="rId68" cstate="print">
+                      <a:extLst>
+                        <a:ext uri="{28A0092B-C50C-407E-A947-70E740481C1C}">
+                          <a14:useLocalDpi xmlns:a14="http://schemas.microsoft.com/office/drawing/2010/main" val="0"/>
+                        </a:ext>
+                      </a:extLst>
+                    </a:blip>
+                    <a:stretch>
+                      <a:fillRect/>
+                    </a:stretch>
+                  </pic:blipFill>
+                  <pic:spPr>
+                    <a:xfrm>
+                      <a:off x="0" y="0"/>
+                      <a:ext cx="1924050" cy="3676650"/>
+                    </a:xfrm>
+                    <a:prstGeom prst="rect">
+                      <a:avLst/>
+                    </a:prstGeom>
+                  </pic:spPr>
+                </pic:pic>
+              </a:graphicData>
+            </a:graphic>
+          </wp:inline>
+        </w:drawing>
+      </w:r>
     </w:p>
     <w:sectPr>
-      <w:headerReference w:type="default" r:id="rId58"/>
-      <w:footerReference w:type="default" r:id="rId59"/>
+      <w:headerReference w:type="default" r:id="rId69"/>
+      <w:footerReference w:type="default" r:id="rId70"/>
       <w:pgSz w:w="12240" w:h="15840"/>
       <w:pgMar w:top="1417" w:right="1701" w:bottom="1417" w:left="1701" w:header="708" w:footer="708" w:gutter="0"/>
       <w:pgNumType w:start="1"/>

</xml_diff>